<commit_message>
3 toets vragen voor h14 toegevoegd - Rick van 't Ooster
</commit_message>
<xml_diff>
--- a/src/hoofdstuk11/toetsvragen/toetsvragen.docx
+++ b/src/hoofdstuk11/toetsvragen/toetsvragen.docx
@@ -228,41 +228,17 @@
     </w:p>
     <w:p>
       <w:r>
-        <w:t>Bij overladen word er een nieuwe methoden aangemaakt met dezelfde naam, bij het overschrijven word er een methode ge-</w:t>
-      </w:r>
-      <w:proofErr w:type="spellStart"/>
-      <w:r>
-        <w:t>erfd</w:t>
-      </w:r>
-      <w:proofErr w:type="spellEnd"/>
-      <w:r>
-        <w:t xml:space="preserve"> en wijzigen als het nodig is.</w:t>
-      </w:r>
-    </w:p>
-    <w:p>
-      <w:r>
-        <w:t xml:space="preserve">1 bij Overladen maak je een </w:t>
-      </w:r>
-      <w:proofErr w:type="spellStart"/>
-      <w:r>
-        <w:t>method</w:t>
-      </w:r>
-      <w:proofErr w:type="spellEnd"/>
-      <w:r>
-        <w:t xml:space="preserve"> die al bestaat met de zelfde naam zodat je extra parameters kan meegeven.</w:t>
-      </w:r>
-    </w:p>
-    <w:p>
-      <w:r>
-        <w:t xml:space="preserve">2. een </w:t>
-      </w:r>
-      <w:proofErr w:type="spellStart"/>
-      <w:r>
-        <w:t>final</w:t>
-      </w:r>
-      <w:proofErr w:type="spellEnd"/>
-      <w:r>
-        <w:t xml:space="preserve"> methode kun je overschrijven.</w:t>
+        <w:t>Bij overladen word er een nieuwe methoden aangemaakt met dezelfde naam, bij het overschrijven word er een methode ge-erfd en wijzigen als het nodig is.</w:t>
+      </w:r>
+    </w:p>
+    <w:p>
+      <w:r>
+        <w:t>1 bij Overladen maak je een method die al bestaat met de zelfde naam zodat je extra parameters kan meegeven.</w:t>
+      </w:r>
+    </w:p>
+    <w:p>
+      <w:r>
+        <w:t>2. een final methode kun je overschrijven.</w:t>
       </w:r>
     </w:p>
     <w:p/>
@@ -333,23 +309,7 @@
           <w:b/>
           <w:bCs/>
         </w:rPr>
-        <w:t>4. Wat doet het sleutel word “</w:t>
-      </w:r>
-      <w:proofErr w:type="spellStart"/>
-      <w:r>
-        <w:rPr>
-          <w:b/>
-          <w:bCs/>
-        </w:rPr>
-        <w:t>extends</w:t>
-      </w:r>
-      <w:proofErr w:type="spellEnd"/>
-      <w:r>
-        <w:rPr>
-          <w:b/>
-          <w:bCs/>
-        </w:rPr>
-        <w:t>”?</w:t>
+        <w:t>4. Wat doet het sleutel word “extends”?</w:t>
       </w:r>
     </w:p>
     <w:p>
@@ -357,15 +317,7 @@
         <w:ind w:firstLine="708"/>
       </w:pPr>
       <w:r>
-        <w:t xml:space="preserve">A. Op deze manier </w:t>
-      </w:r>
-      <w:proofErr w:type="spellStart"/>
-      <w:r>
-        <w:t>include</w:t>
-      </w:r>
-      <w:proofErr w:type="spellEnd"/>
-      <w:r>
-        <w:t xml:space="preserve"> je een klasse</w:t>
+        <w:t>A. Op deze manier include je een klasse</w:t>
       </w:r>
     </w:p>
     <w:p>
@@ -395,15 +347,8 @@
         <w:ind w:firstLine="708"/>
       </w:pPr>
       <w:r>
-        <w:t xml:space="preserve">D. Hierdoor kun je met </w:t>
-      </w:r>
-      <w:proofErr w:type="spellStart"/>
-      <w:r>
-        <w:t>GUI’s</w:t>
-      </w:r>
-      <w:proofErr w:type="spellEnd"/>
-      <w:r>
-        <w:t xml:space="preserve"> werken.</w:t>
+        <w:lastRenderedPageBreak/>
+        <w:t>D. Hierdoor kun je met GUI’s werken.</w:t>
       </w:r>
     </w:p>
     <w:p/>
@@ -424,23 +369,7 @@
           <w:b/>
           <w:bCs/>
         </w:rPr>
-        <w:t>Leg het verschil uit tussen “</w:t>
-      </w:r>
-      <w:proofErr w:type="spellStart"/>
-      <w:r>
-        <w:rPr>
-          <w:b/>
-          <w:bCs/>
-        </w:rPr>
-        <w:t>this</w:t>
-      </w:r>
-      <w:proofErr w:type="spellEnd"/>
-      <w:r>
-        <w:rPr>
-          <w:b/>
-          <w:bCs/>
-        </w:rPr>
-        <w:t>” en “super”.</w:t>
+        <w:t>Leg het verschil uit tussen “this” en “super”.</w:t>
       </w:r>
     </w:p>
     <w:p>
@@ -448,15 +377,7 @@
         <w:ind w:left="360"/>
       </w:pPr>
       <w:r>
-        <w:t>“</w:t>
-      </w:r>
-      <w:proofErr w:type="spellStart"/>
-      <w:r>
-        <w:t>this</w:t>
-      </w:r>
-      <w:proofErr w:type="spellEnd"/>
-      <w:r>
-        <w:t xml:space="preserve">” word gebruikt voor het aanroepen van de parameter in een methoden, “super” word gebruikt voor het aanroepen </w:t>
+        <w:t xml:space="preserve">“this” word gebruikt voor het aanroepen van de parameter in een methoden, “super” word gebruikt voor het aanroepen </w:t>
       </w:r>
       <w:r>
         <w:t>uit de superklasse.</w:t>
@@ -497,63 +418,24 @@
           <w:numId w:val="6"/>
         </w:numPr>
       </w:pPr>
-      <w:proofErr w:type="spellStart"/>
-      <w:r>
-        <w:t>Final</w:t>
-      </w:r>
-      <w:proofErr w:type="spellEnd"/>
-      <w:r>
-        <w:t xml:space="preserve"> </w:t>
-      </w:r>
-      <w:proofErr w:type="spellStart"/>
-      <w:r>
-        <w:t>static</w:t>
-      </w:r>
-      <w:proofErr w:type="spellEnd"/>
-      <w:r>
-        <w:t xml:space="preserve"> int x = 3;</w:t>
+      <w:r>
+        <w:t>Final static int x = 3;</w:t>
       </w:r>
     </w:p>
     <w:p>
       <w:pPr>
         <w:pStyle w:val="Lijstalinea"/>
       </w:pPr>
-      <w:proofErr w:type="spellStart"/>
-      <w:r>
-        <w:t>Static</w:t>
-      </w:r>
-      <w:proofErr w:type="spellEnd"/>
-      <w:r>
-        <w:t xml:space="preserve"> int y = 4;</w:t>
+      <w:r>
+        <w:t>Static int y = 4;</w:t>
       </w:r>
     </w:p>
     <w:p>
       <w:pPr>
         <w:pStyle w:val="Lijstalinea"/>
       </w:pPr>
-      <w:proofErr w:type="spellStart"/>
-      <w:r>
-        <w:t>Final</w:t>
-      </w:r>
-      <w:proofErr w:type="spellEnd"/>
-      <w:r>
-        <w:t xml:space="preserve"> </w:t>
-      </w:r>
-      <w:proofErr w:type="spellStart"/>
-      <w:r>
-        <w:t>static</w:t>
-      </w:r>
-      <w:proofErr w:type="spellEnd"/>
-      <w:r>
-        <w:t xml:space="preserve"> int </w:t>
-      </w:r>
-      <w:proofErr w:type="spellStart"/>
-      <w:r>
-        <w:t>z</w:t>
-      </w:r>
-      <w:proofErr w:type="spellEnd"/>
-      <w:r>
-        <w:t xml:space="preserve"> = 5;</w:t>
+      <w:r>
+        <w:t>Final static int z = 5;</w:t>
       </w:r>
     </w:p>
     <w:p>
@@ -597,15 +479,7 @@
         </w:numPr>
       </w:pPr>
       <w:r>
-        <w:t xml:space="preserve">y += </w:t>
-      </w:r>
-      <w:proofErr w:type="spellStart"/>
-      <w:r>
-        <w:t>z</w:t>
-      </w:r>
-      <w:proofErr w:type="spellEnd"/>
-      <w:r>
-        <w:t>;</w:t>
+        <w:t>y += z;</w:t>
       </w:r>
     </w:p>
     <w:p>
@@ -617,15 +491,7 @@
         </w:numPr>
       </w:pPr>
       <w:r>
-        <w:t xml:space="preserve">y += x + </w:t>
-      </w:r>
-      <w:proofErr w:type="spellStart"/>
-      <w:r>
-        <w:t>z</w:t>
-      </w:r>
-      <w:proofErr w:type="spellEnd"/>
-      <w:r>
-        <w:t>;</w:t>
+        <w:t>y += x + z;</w:t>
       </w:r>
     </w:p>
     <w:p>
@@ -661,15 +527,7 @@
         </w:numPr>
       </w:pPr>
       <w:r>
-        <w:t xml:space="preserve">y = x + </w:t>
-      </w:r>
-      <w:proofErr w:type="spellStart"/>
-      <w:r>
-        <w:t>z</w:t>
-      </w:r>
-      <w:proofErr w:type="spellEnd"/>
-      <w:r>
-        <w:t xml:space="preserve"> + 2*x;</w:t>
+        <w:t>y = x + z + 2*x;</w:t>
       </w:r>
     </w:p>
     <w:p>
@@ -687,7 +545,6 @@
       <w:r>
         <w:br/>
       </w:r>
-      <w:proofErr w:type="spellStart"/>
       <w:r>
         <w:rPr>
           <w:b/>
@@ -707,15 +564,7 @@
           <w:b/>
           <w:bCs/>
         </w:rPr>
-        <w:t>ath</w:t>
-      </w:r>
-      <w:proofErr w:type="spellEnd"/>
-      <w:r>
-        <w:rPr>
-          <w:b/>
-          <w:bCs/>
-        </w:rPr>
-        <w:t xml:space="preserve"> is?</w:t>
+        <w:t>ath is?</w:t>
       </w:r>
       <w:r>
         <w:br/>
@@ -734,15 +583,7 @@
       </w:r>
       <w:r>
         <w:br/>
-        <w:t xml:space="preserve">d. een </w:t>
-      </w:r>
-      <w:proofErr w:type="spellStart"/>
-      <w:r>
-        <w:t>final</w:t>
-      </w:r>
-      <w:proofErr w:type="spellEnd"/>
-      <w:r>
-        <w:t xml:space="preserve"> klasse </w:t>
+        <w:t xml:space="preserve">d. een final klasse </w:t>
       </w:r>
       <w:r>
         <w:sym w:font="Wingdings" w:char="F0DF"/>
@@ -852,21 +693,7 @@
         <w:rPr>
           <w:lang w:val="en-US"/>
         </w:rPr>
-        <w:t xml:space="preserve">public static void main(String[] </w:t>
-      </w:r>
-      <w:proofErr w:type="spellStart"/>
-      <w:r>
-        <w:rPr>
-          <w:lang w:val="en-US"/>
-        </w:rPr>
-        <w:t>args</w:t>
-      </w:r>
-      <w:proofErr w:type="spellEnd"/>
-      <w:r>
-        <w:rPr>
-          <w:lang w:val="en-US"/>
-        </w:rPr>
-        <w:t>) {</w:t>
+        <w:t>public static void main(String[] args) {</w:t>
       </w:r>
     </w:p>
     <w:p>
@@ -886,48 +713,7 @@
           <w:lang w:val="en-US"/>
         </w:rPr>
         <w:tab/>
-      </w:r>
-      <w:proofErr w:type="spellStart"/>
-      <w:r>
-        <w:rPr>
-          <w:lang w:val="en-US"/>
-        </w:rPr>
-        <w:t>SuperKlasse</w:t>
-      </w:r>
-      <w:proofErr w:type="spellEnd"/>
-      <w:r>
-        <w:rPr>
-          <w:lang w:val="en-US"/>
-        </w:rPr>
-        <w:t xml:space="preserve"> </w:t>
-      </w:r>
-      <w:proofErr w:type="spellStart"/>
-      <w:r>
-        <w:rPr>
-          <w:lang w:val="en-US"/>
-        </w:rPr>
-        <w:t>sk</w:t>
-      </w:r>
-      <w:proofErr w:type="spellEnd"/>
-      <w:r>
-        <w:rPr>
-          <w:lang w:val="en-US"/>
-        </w:rPr>
-        <w:t xml:space="preserve"> = new </w:t>
-      </w:r>
-      <w:proofErr w:type="spellStart"/>
-      <w:r>
-        <w:rPr>
-          <w:lang w:val="en-US"/>
-        </w:rPr>
-        <w:t>SuperKlasse</w:t>
-      </w:r>
-      <w:proofErr w:type="spellEnd"/>
-      <w:r>
-        <w:rPr>
-          <w:lang w:val="en-US"/>
-        </w:rPr>
-        <w:t>();</w:t>
+        <w:t>SuperKlasse sk = new SuperKlasse();</w:t>
       </w:r>
     </w:p>
     <w:p>
@@ -947,20 +733,7 @@
           <w:lang w:val="en-US"/>
         </w:rPr>
         <w:tab/>
-      </w:r>
-      <w:proofErr w:type="spellStart"/>
-      <w:r>
-        <w:rPr>
-          <w:lang w:val="en-US"/>
-        </w:rPr>
-        <w:t>sk.increment</w:t>
-      </w:r>
-      <w:proofErr w:type="spellEnd"/>
-      <w:r>
-        <w:rPr>
-          <w:lang w:val="en-US"/>
-        </w:rPr>
-        <w:t>(5);</w:t>
+        <w:t>sk.increment(5);</w:t>
       </w:r>
     </w:p>
     <w:p>
@@ -976,7 +749,6 @@
         </w:rPr>
         <w:tab/>
       </w:r>
-      <w:proofErr w:type="spellStart"/>
       <w:r>
         <w:t>System.</w:t>
       </w:r>
@@ -988,69 +760,62 @@
         <w:t>out</w:t>
       </w:r>
       <w:r>
-        <w:t>.println</w:t>
-      </w:r>
-      <w:proofErr w:type="spellEnd"/>
-      <w:r>
-        <w:t>(</w:t>
-      </w:r>
-      <w:proofErr w:type="spellStart"/>
-      <w:r>
-        <w:t>sk.krijgX</w:t>
-      </w:r>
-      <w:proofErr w:type="spellEnd"/>
-      <w:r>
-        <w:t>());</w:t>
-      </w:r>
-    </w:p>
-    <w:p>
+        <w:t>.println(sk.krijgX());</w:t>
+      </w:r>
+    </w:p>
+    <w:p>
+      <w:pPr>
+        <w:rPr>
+          <w:lang w:val="en-US"/>
+        </w:rPr>
+      </w:pPr>
       <w:r>
         <w:tab/>
       </w:r>
       <w:r>
         <w:tab/>
       </w:r>
-      <w:proofErr w:type="spellStart"/>
-      <w:r>
-        <w:t>SubKlasse</w:t>
-      </w:r>
-      <w:proofErr w:type="spellEnd"/>
-      <w:r>
-        <w:t xml:space="preserve"> s = new </w:t>
-      </w:r>
-      <w:proofErr w:type="spellStart"/>
-      <w:r>
-        <w:t>SubKlasse</w:t>
-      </w:r>
-      <w:proofErr w:type="spellEnd"/>
-      <w:r>
-        <w:t>();</w:t>
-      </w:r>
-    </w:p>
-    <w:p>
-      <w:r>
+      <w:r>
+        <w:rPr>
+          <w:lang w:val="en-US"/>
+        </w:rPr>
+        <w:t>SubKlasse s = new SubKlasse();</w:t>
+      </w:r>
+    </w:p>
+    <w:p>
+      <w:pPr>
+        <w:rPr>
+          <w:lang w:val="en-US"/>
+        </w:rPr>
+      </w:pPr>
+      <w:r>
+        <w:rPr>
+          <w:lang w:val="en-US"/>
+        </w:rPr>
         <w:tab/>
       </w:r>
       <w:r>
+        <w:rPr>
+          <w:lang w:val="en-US"/>
+        </w:rPr>
         <w:tab/>
-      </w:r>
-      <w:proofErr w:type="spellStart"/>
-      <w:r>
-        <w:t>s.increment</w:t>
-      </w:r>
-      <w:proofErr w:type="spellEnd"/>
-      <w:r>
-        <w:t>(5);</w:t>
-      </w:r>
-    </w:p>
-    <w:p>
-      <w:r>
+        <w:t>s.increment(5);</w:t>
+      </w:r>
+    </w:p>
+    <w:p>
+      <w:r>
+        <w:rPr>
+          <w:lang w:val="en-US"/>
+        </w:rPr>
+        <w:lastRenderedPageBreak/>
         <w:tab/>
       </w:r>
       <w:r>
+        <w:rPr>
+          <w:lang w:val="en-US"/>
+        </w:rPr>
         <w:tab/>
       </w:r>
-      <w:proofErr w:type="spellStart"/>
       <w:r>
         <w:t>System.</w:t>
       </w:r>
@@ -1062,19 +827,7 @@
         <w:t>out</w:t>
       </w:r>
       <w:r>
-        <w:t>.println</w:t>
-      </w:r>
-      <w:proofErr w:type="spellEnd"/>
-      <w:r>
-        <w:t>(</w:t>
-      </w:r>
-      <w:proofErr w:type="spellStart"/>
-      <w:r>
-        <w:t>s.krijgX</w:t>
-      </w:r>
-      <w:proofErr w:type="spellEnd"/>
-      <w:r>
-        <w:t>());</w:t>
+        <w:t>.println(s.krijgX());</w:t>
       </w:r>
     </w:p>
     <w:p>
@@ -1086,87 +839,355 @@
       </w:r>
     </w:p>
     <w:p>
-      <w:r>
+      <w:pPr>
+        <w:rPr>
+          <w:lang w:val="en-US"/>
+        </w:rPr>
+      </w:pPr>
+      <w:r>
+        <w:tab/>
+      </w:r>
+      <w:r>
+        <w:rPr>
+          <w:lang w:val="en-US"/>
+        </w:rPr>
+        <w:t>}</w:t>
+      </w:r>
+    </w:p>
+    <w:p>
+      <w:pPr>
+        <w:rPr>
+          <w:lang w:val="en-US"/>
+        </w:rPr>
+      </w:pPr>
+      <w:r>
+        <w:rPr>
+          <w:lang w:val="en-US"/>
+        </w:rPr>
+        <w:t>}</w:t>
+      </w:r>
+      <w:r>
+        <w:rPr>
+          <w:lang w:val="en-US"/>
+        </w:rPr>
+        <w:br/>
+      </w:r>
+    </w:p>
+    <w:p>
+      <w:pPr>
+        <w:rPr>
+          <w:b/>
+          <w:bCs/>
+          <w:lang w:val="en-US"/>
+        </w:rPr>
+      </w:pPr>
+      <w:r>
+        <w:rPr>
+          <w:b/>
+          <w:bCs/>
+          <w:lang w:val="en-US"/>
+        </w:rPr>
+        <w:t>superklasse</w:t>
+      </w:r>
+    </w:p>
+    <w:p>
+      <w:pPr>
+        <w:rPr>
+          <w:lang w:val="en-US"/>
+        </w:rPr>
+      </w:pPr>
+    </w:p>
+    <w:p>
+      <w:pPr>
+        <w:rPr>
+          <w:lang w:val="en-US"/>
+        </w:rPr>
+      </w:pPr>
+      <w:r>
+        <w:rPr>
+          <w:lang w:val="en-US"/>
+        </w:rPr>
+        <w:t>package toetsVraag3;</w:t>
+      </w:r>
+    </w:p>
+    <w:p>
+      <w:pPr>
+        <w:rPr>
+          <w:lang w:val="en-US"/>
+        </w:rPr>
+      </w:pPr>
+    </w:p>
+    <w:p>
+      <w:pPr>
+        <w:rPr>
+          <w:lang w:val="en-US"/>
+        </w:rPr>
+      </w:pPr>
+      <w:r>
+        <w:rPr>
+          <w:lang w:val="en-US"/>
+        </w:rPr>
+        <w:t>public class SuperKlasse {</w:t>
+      </w:r>
+    </w:p>
+    <w:p>
+      <w:pPr>
+        <w:rPr>
+          <w:lang w:val="en-US"/>
+        </w:rPr>
+      </w:pPr>
+    </w:p>
+    <w:p>
+      <w:pPr>
+        <w:rPr>
+          <w:lang w:val="en-US"/>
+        </w:rPr>
+      </w:pPr>
+      <w:r>
+        <w:rPr>
+          <w:lang w:val="en-US"/>
+        </w:rPr>
+        <w:tab/>
+        <w:t xml:space="preserve"> int x = 0;</w:t>
+      </w:r>
+    </w:p>
+    <w:p>
+      <w:pPr>
+        <w:rPr>
+          <w:lang w:val="en-US"/>
+        </w:rPr>
+      </w:pPr>
+      <w:r>
+        <w:rPr>
+          <w:lang w:val="en-US"/>
+        </w:rPr>
+        <w:tab/>
+      </w:r>
+    </w:p>
+    <w:p>
+      <w:pPr>
+        <w:rPr>
+          <w:lang w:val="en-US"/>
+        </w:rPr>
+      </w:pPr>
+      <w:r>
+        <w:rPr>
+          <w:lang w:val="en-US"/>
+        </w:rPr>
+        <w:tab/>
+        <w:t>public final void increment(int incr) {</w:t>
+      </w:r>
+    </w:p>
+    <w:p>
+      <w:pPr>
+        <w:rPr>
+          <w:lang w:val="en-US"/>
+        </w:rPr>
+      </w:pPr>
+      <w:r>
+        <w:rPr>
+          <w:lang w:val="en-US"/>
+        </w:rPr>
+        <w:tab/>
+      </w:r>
+      <w:r>
+        <w:rPr>
+          <w:lang w:val="en-US"/>
+        </w:rPr>
+        <w:tab/>
+        <w:t>x+=incr;</w:t>
+      </w:r>
+    </w:p>
+    <w:p>
+      <w:pPr>
+        <w:rPr>
+          <w:lang w:val="en-US"/>
+        </w:rPr>
+      </w:pPr>
+      <w:r>
+        <w:rPr>
+          <w:lang w:val="en-US"/>
+        </w:rPr>
         <w:tab/>
         <w:t>}</w:t>
       </w:r>
     </w:p>
     <w:p>
-      <w:r>
+      <w:pPr>
+        <w:rPr>
+          <w:lang w:val="en-US"/>
+        </w:rPr>
+      </w:pPr>
+      <w:r>
+        <w:rPr>
+          <w:lang w:val="en-US"/>
+        </w:rPr>
+        <w:tab/>
+      </w:r>
+    </w:p>
+    <w:p>
+      <w:pPr>
+        <w:rPr>
+          <w:lang w:val="en-US"/>
+        </w:rPr>
+      </w:pPr>
+      <w:r>
+        <w:rPr>
+          <w:lang w:val="en-US"/>
+        </w:rPr>
+        <w:tab/>
+        <w:t>public int krijgX() {</w:t>
+      </w:r>
+    </w:p>
+    <w:p>
+      <w:pPr>
+        <w:rPr>
+          <w:lang w:val="en-US"/>
+        </w:rPr>
+      </w:pPr>
+      <w:r>
+        <w:rPr>
+          <w:lang w:val="en-US"/>
+        </w:rPr>
+        <w:tab/>
+      </w:r>
+      <w:r>
+        <w:rPr>
+          <w:lang w:val="en-US"/>
+        </w:rPr>
+        <w:tab/>
+        <w:t>return this.x;</w:t>
+      </w:r>
+    </w:p>
+    <w:p>
+      <w:pPr>
+        <w:rPr>
+          <w:lang w:val="en-US"/>
+        </w:rPr>
+      </w:pPr>
+      <w:r>
+        <w:rPr>
+          <w:lang w:val="en-US"/>
+        </w:rPr>
+        <w:tab/>
+      </w:r>
+      <w:r>
+        <w:rPr>
+          <w:lang w:val="en-US"/>
+        </w:rPr>
         <w:t>}</w:t>
       </w:r>
-      <w:r>
-        <w:br/>
-      </w:r>
-    </w:p>
-    <w:p>
-      <w:pPr>
-        <w:rPr>
-          <w:b/>
-          <w:bCs/>
-        </w:rPr>
-      </w:pPr>
-      <w:r>
-        <w:rPr>
-          <w:b/>
-          <w:bCs/>
-        </w:rPr>
-        <w:t>superklasse</w:t>
-      </w:r>
-    </w:p>
-    <w:p/>
-    <w:p>
-      <w:r>
+    </w:p>
+    <w:p>
+      <w:pPr>
+        <w:rPr>
+          <w:lang w:val="en-US"/>
+        </w:rPr>
+      </w:pPr>
+      <w:r>
+        <w:rPr>
+          <w:lang w:val="en-US"/>
+        </w:rPr>
+        <w:tab/>
+      </w:r>
+    </w:p>
+    <w:p>
+      <w:pPr>
+        <w:rPr>
+          <w:lang w:val="en-US"/>
+        </w:rPr>
+      </w:pPr>
+      <w:r>
+        <w:rPr>
+          <w:lang w:val="en-US"/>
+        </w:rPr>
+        <w:t>}</w:t>
+      </w:r>
+    </w:p>
+    <w:p>
+      <w:pPr>
+        <w:rPr>
+          <w:lang w:val="en-US"/>
+        </w:rPr>
+      </w:pPr>
+    </w:p>
+    <w:p>
+      <w:pPr>
+        <w:rPr>
+          <w:b/>
+          <w:bCs/>
+          <w:lang w:val="en-US"/>
+        </w:rPr>
+      </w:pPr>
+      <w:r>
+        <w:rPr>
+          <w:b/>
+          <w:bCs/>
+          <w:lang w:val="en-US"/>
+        </w:rPr>
+        <w:t>subklasse</w:t>
+      </w:r>
+    </w:p>
+    <w:p>
+      <w:pPr>
+        <w:rPr>
+          <w:lang w:val="en-US"/>
+        </w:rPr>
+      </w:pPr>
+    </w:p>
+    <w:p>
+      <w:pPr>
+        <w:rPr>
+          <w:lang w:val="en-US"/>
+        </w:rPr>
+      </w:pPr>
+      <w:r>
+        <w:rPr>
+          <w:lang w:val="en-US"/>
+        </w:rPr>
         <w:t>package toetsVraag3;</w:t>
       </w:r>
     </w:p>
-    <w:p/>
-    <w:p>
-      <w:pPr>
-        <w:rPr>
-          <w:lang w:val="en-US"/>
-        </w:rPr>
-      </w:pPr>
-      <w:r>
-        <w:rPr>
-          <w:lang w:val="en-US"/>
-        </w:rPr>
-        <w:t xml:space="preserve">public class </w:t>
-      </w:r>
-      <w:proofErr w:type="spellStart"/>
-      <w:r>
-        <w:rPr>
-          <w:lang w:val="en-US"/>
-        </w:rPr>
-        <w:t>SuperKlasse</w:t>
-      </w:r>
-      <w:proofErr w:type="spellEnd"/>
-      <w:r>
-        <w:rPr>
-          <w:lang w:val="en-US"/>
-        </w:rPr>
-        <w:t xml:space="preserve"> {</w:t>
-      </w:r>
-    </w:p>
-    <w:p>
-      <w:pPr>
-        <w:rPr>
-          <w:lang w:val="en-US"/>
-        </w:rPr>
-      </w:pPr>
-    </w:p>
-    <w:p>
-      <w:pPr>
-        <w:rPr>
-          <w:lang w:val="en-US"/>
-        </w:rPr>
-      </w:pPr>
-      <w:r>
-        <w:rPr>
-          <w:lang w:val="en-US"/>
-        </w:rPr>
+    <w:p>
+      <w:pPr>
+        <w:rPr>
+          <w:lang w:val="en-US"/>
+        </w:rPr>
+      </w:pPr>
+    </w:p>
+    <w:p>
+      <w:pPr>
+        <w:rPr>
+          <w:lang w:val="en-US"/>
+        </w:rPr>
+      </w:pPr>
+      <w:r>
+        <w:rPr>
+          <w:lang w:val="en-US"/>
+        </w:rPr>
+        <w:t>public class SubKlasse extends SuperKlasse{</w:t>
+      </w:r>
+    </w:p>
+    <w:p>
+      <w:pPr>
+        <w:rPr>
+          <w:lang w:val="en-US"/>
+        </w:rPr>
+      </w:pPr>
+    </w:p>
+    <w:p>
+      <w:pPr>
+        <w:rPr>
+          <w:lang w:val="en-US"/>
+        </w:rPr>
+      </w:pPr>
+      <w:r>
+        <w:rPr>
+          <w:lang w:val="en-US"/>
+        </w:rPr>
+        <w:lastRenderedPageBreak/>
         <w:tab/>
-        <w:t xml:space="preserve"> int x = 0;</w:t>
+        <w:t>@override</w:t>
       </w:r>
     </w:p>
     <w:p>
@@ -1180,42 +1201,16 @@
           <w:lang w:val="en-US"/>
         </w:rPr>
         <w:tab/>
-      </w:r>
-    </w:p>
-    <w:p>
-      <w:pPr>
-        <w:rPr>
-          <w:lang w:val="en-US"/>
-        </w:rPr>
-      </w:pPr>
+        <w:t>public final void increment(int incr) {</w:t>
+      </w:r>
+    </w:p>
+    <w:p>
       <w:r>
         <w:rPr>
           <w:lang w:val="en-US"/>
         </w:rPr>
         <w:tab/>
-        <w:t xml:space="preserve">public final void increment(int </w:t>
-      </w:r>
-      <w:proofErr w:type="spellStart"/>
-      <w:r>
-        <w:rPr>
-          <w:lang w:val="en-US"/>
-        </w:rPr>
-        <w:t>incr</w:t>
-      </w:r>
-      <w:proofErr w:type="spellEnd"/>
-      <w:r>
-        <w:rPr>
-          <w:lang w:val="en-US"/>
-        </w:rPr>
-        <w:t>) {</w:t>
-      </w:r>
-    </w:p>
-    <w:p>
-      <w:pPr>
-        <w:rPr>
-          <w:lang w:val="en-US"/>
-        </w:rPr>
-      </w:pPr>
+      </w:r>
       <w:r>
         <w:rPr>
           <w:lang w:val="en-US"/>
@@ -1223,350 +1218,25 @@
         <w:tab/>
       </w:r>
       <w:r>
-        <w:rPr>
-          <w:lang w:val="en-US"/>
-        </w:rPr>
-        <w:tab/>
-        <w:t>x+=</w:t>
-      </w:r>
-      <w:proofErr w:type="spellStart"/>
-      <w:r>
-        <w:rPr>
-          <w:lang w:val="en-US"/>
-        </w:rPr>
-        <w:t>incr</w:t>
-      </w:r>
-      <w:proofErr w:type="spellEnd"/>
-      <w:r>
-        <w:rPr>
-          <w:lang w:val="en-US"/>
-        </w:rPr>
-        <w:t>;</w:t>
-      </w:r>
-    </w:p>
-    <w:p>
-      <w:pPr>
-        <w:rPr>
-          <w:lang w:val="en-US"/>
-        </w:rPr>
-      </w:pPr>
-      <w:r>
-        <w:rPr>
-          <w:lang w:val="en-US"/>
-        </w:rPr>
+        <w:t>super.x *= incr;</w:t>
+      </w:r>
+    </w:p>
+    <w:p>
+      <w:r>
         <w:tab/>
         <w:t>}</w:t>
       </w:r>
     </w:p>
     <w:p>
-      <w:pPr>
-        <w:rPr>
-          <w:lang w:val="en-US"/>
-        </w:rPr>
-      </w:pPr>
-      <w:r>
-        <w:rPr>
-          <w:lang w:val="en-US"/>
-        </w:rPr>
+      <w:r>
         <w:tab/>
       </w:r>
     </w:p>
     <w:p>
-      <w:pPr>
-        <w:rPr>
-          <w:lang w:val="en-US"/>
-        </w:rPr>
-      </w:pPr>
-      <w:r>
-        <w:rPr>
-          <w:lang w:val="en-US"/>
-        </w:rPr>
-        <w:tab/>
-        <w:t xml:space="preserve">public int </w:t>
-      </w:r>
-      <w:proofErr w:type="spellStart"/>
-      <w:r>
-        <w:rPr>
-          <w:lang w:val="en-US"/>
-        </w:rPr>
-        <w:t>krijgX</w:t>
-      </w:r>
-      <w:proofErr w:type="spellEnd"/>
-      <w:r>
-        <w:rPr>
-          <w:lang w:val="en-US"/>
-        </w:rPr>
-        <w:t>() {</w:t>
-      </w:r>
-    </w:p>
-    <w:p>
-      <w:pPr>
-        <w:rPr>
-          <w:lang w:val="en-US"/>
-        </w:rPr>
-      </w:pPr>
-      <w:r>
-        <w:rPr>
-          <w:lang w:val="en-US"/>
-        </w:rPr>
-        <w:tab/>
-      </w:r>
-      <w:r>
-        <w:rPr>
-          <w:lang w:val="en-US"/>
-        </w:rPr>
-        <w:tab/>
-        <w:t xml:space="preserve">return </w:t>
-      </w:r>
-      <w:proofErr w:type="spellStart"/>
-      <w:r>
-        <w:rPr>
-          <w:lang w:val="en-US"/>
-        </w:rPr>
-        <w:t>this.x</w:t>
-      </w:r>
-      <w:proofErr w:type="spellEnd"/>
-      <w:r>
-        <w:rPr>
-          <w:lang w:val="en-US"/>
-        </w:rPr>
-        <w:t>;</w:t>
-      </w:r>
-    </w:p>
-    <w:p>
-      <w:pPr>
-        <w:rPr>
-          <w:lang w:val="en-US"/>
-        </w:rPr>
-      </w:pPr>
-      <w:r>
-        <w:rPr>
-          <w:lang w:val="en-US"/>
-        </w:rPr>
-        <w:tab/>
-      </w:r>
-      <w:r>
-        <w:rPr>
-          <w:lang w:val="en-US"/>
-        </w:rPr>
+      <w:r>
         <w:t>}</w:t>
       </w:r>
     </w:p>
-    <w:p>
-      <w:pPr>
-        <w:rPr>
-          <w:lang w:val="en-US"/>
-        </w:rPr>
-      </w:pPr>
-      <w:r>
-        <w:rPr>
-          <w:lang w:val="en-US"/>
-        </w:rPr>
-        <w:tab/>
-      </w:r>
-    </w:p>
-    <w:p>
-      <w:pPr>
-        <w:rPr>
-          <w:lang w:val="en-US"/>
-        </w:rPr>
-      </w:pPr>
-      <w:r>
-        <w:rPr>
-          <w:lang w:val="en-US"/>
-        </w:rPr>
-        <w:t>}</w:t>
-      </w:r>
-    </w:p>
-    <w:p>
-      <w:pPr>
-        <w:rPr>
-          <w:lang w:val="en-US"/>
-        </w:rPr>
-      </w:pPr>
-    </w:p>
-    <w:p>
-      <w:pPr>
-        <w:rPr>
-          <w:b/>
-          <w:bCs/>
-          <w:lang w:val="en-US"/>
-        </w:rPr>
-      </w:pPr>
-      <w:proofErr w:type="spellStart"/>
-      <w:r>
-        <w:rPr>
-          <w:b/>
-          <w:bCs/>
-          <w:lang w:val="en-US"/>
-        </w:rPr>
-        <w:t>subklasse</w:t>
-      </w:r>
-      <w:proofErr w:type="spellEnd"/>
-    </w:p>
-    <w:p>
-      <w:pPr>
-        <w:rPr>
-          <w:lang w:val="en-US"/>
-        </w:rPr>
-      </w:pPr>
-    </w:p>
-    <w:p>
-      <w:pPr>
-        <w:rPr>
-          <w:lang w:val="en-US"/>
-        </w:rPr>
-      </w:pPr>
-      <w:r>
-        <w:rPr>
-          <w:lang w:val="en-US"/>
-        </w:rPr>
-        <w:t>package toetsVraag3;</w:t>
-      </w:r>
-    </w:p>
-    <w:p>
-      <w:pPr>
-        <w:rPr>
-          <w:lang w:val="en-US"/>
-        </w:rPr>
-      </w:pPr>
-    </w:p>
-    <w:p>
-      <w:pPr>
-        <w:rPr>
-          <w:lang w:val="en-US"/>
-        </w:rPr>
-      </w:pPr>
-      <w:r>
-        <w:rPr>
-          <w:lang w:val="en-US"/>
-        </w:rPr>
-        <w:t xml:space="preserve">public class </w:t>
-      </w:r>
-      <w:proofErr w:type="spellStart"/>
-      <w:r>
-        <w:rPr>
-          <w:lang w:val="en-US"/>
-        </w:rPr>
-        <w:t>SubKlasse</w:t>
-      </w:r>
-      <w:proofErr w:type="spellEnd"/>
-      <w:r>
-        <w:rPr>
-          <w:lang w:val="en-US"/>
-        </w:rPr>
-        <w:t xml:space="preserve"> extends </w:t>
-      </w:r>
-      <w:proofErr w:type="spellStart"/>
-      <w:r>
-        <w:rPr>
-          <w:lang w:val="en-US"/>
-        </w:rPr>
-        <w:t>SuperKlasse</w:t>
-      </w:r>
-      <w:proofErr w:type="spellEnd"/>
-      <w:r>
-        <w:rPr>
-          <w:lang w:val="en-US"/>
-        </w:rPr>
-        <w:t>{</w:t>
-      </w:r>
-    </w:p>
-    <w:p>
-      <w:pPr>
-        <w:rPr>
-          <w:lang w:val="en-US"/>
-        </w:rPr>
-      </w:pPr>
-    </w:p>
-    <w:p>
-      <w:pPr>
-        <w:rPr>
-          <w:lang w:val="en-US"/>
-        </w:rPr>
-      </w:pPr>
-      <w:r>
-        <w:rPr>
-          <w:lang w:val="en-US"/>
-        </w:rPr>
-        <w:tab/>
-        <w:t>@override</w:t>
-      </w:r>
-    </w:p>
-    <w:p>
-      <w:pPr>
-        <w:rPr>
-          <w:lang w:val="en-US"/>
-        </w:rPr>
-      </w:pPr>
-      <w:r>
-        <w:rPr>
-          <w:lang w:val="en-US"/>
-        </w:rPr>
-        <w:tab/>
-        <w:t xml:space="preserve">public final void increment(int </w:t>
-      </w:r>
-      <w:proofErr w:type="spellStart"/>
-      <w:r>
-        <w:rPr>
-          <w:lang w:val="en-US"/>
-        </w:rPr>
-        <w:t>incr</w:t>
-      </w:r>
-      <w:proofErr w:type="spellEnd"/>
-      <w:r>
-        <w:rPr>
-          <w:lang w:val="en-US"/>
-        </w:rPr>
-        <w:t>) {</w:t>
-      </w:r>
-    </w:p>
-    <w:p>
-      <w:r>
-        <w:rPr>
-          <w:lang w:val="en-US"/>
-        </w:rPr>
-        <w:tab/>
-      </w:r>
-      <w:r>
-        <w:rPr>
-          <w:lang w:val="en-US"/>
-        </w:rPr>
-        <w:tab/>
-      </w:r>
-      <w:proofErr w:type="spellStart"/>
-      <w:r>
-        <w:t>super.x</w:t>
-      </w:r>
-      <w:proofErr w:type="spellEnd"/>
-      <w:r>
-        <w:t xml:space="preserve"> *= </w:t>
-      </w:r>
-      <w:proofErr w:type="spellStart"/>
-      <w:r>
-        <w:t>incr</w:t>
-      </w:r>
-      <w:proofErr w:type="spellEnd"/>
-      <w:r>
-        <w:t>;</w:t>
-      </w:r>
-    </w:p>
-    <w:p>
-      <w:r>
-        <w:tab/>
-        <w:t>}</w:t>
-      </w:r>
-    </w:p>
-    <w:p>
-      <w:r>
-        <w:tab/>
-      </w:r>
-    </w:p>
-    <w:p>
-      <w:r>
-        <w:t>}</w:t>
-      </w:r>
-    </w:p>
     <w:p/>
     <w:p>
       <w:pPr>
@@ -1606,23 +1276,7 @@
         </w:numPr>
       </w:pPr>
       <w:r>
-        <w:t xml:space="preserve">5 en een </w:t>
-      </w:r>
-      <w:proofErr w:type="spellStart"/>
-      <w:r>
-        <w:t>exception</w:t>
-      </w:r>
-      <w:proofErr w:type="spellEnd"/>
-      <w:r>
-        <w:t xml:space="preserve"> omdat je een </w:t>
-      </w:r>
-      <w:proofErr w:type="spellStart"/>
-      <w:r>
-        <w:t>final</w:t>
-      </w:r>
-      <w:proofErr w:type="spellEnd"/>
-      <w:r>
-        <w:t xml:space="preserve"> methode probeert de overschrijven </w:t>
+        <w:t xml:space="preserve">5 en een exception omdat je een final methode probeert de overschrijven </w:t>
       </w:r>
       <w:r>
         <w:sym w:font="Wingdings" w:char="F0DF"/>
@@ -1685,23 +1339,7 @@
           <w:b/>
           <w:bCs/>
         </w:rPr>
-        <w:t xml:space="preserve">Een </w:t>
-      </w:r>
-      <w:proofErr w:type="spellStart"/>
-      <w:r>
-        <w:rPr>
-          <w:b/>
-          <w:bCs/>
-        </w:rPr>
-        <w:t>final</w:t>
-      </w:r>
-      <w:proofErr w:type="spellEnd"/>
-      <w:r>
-        <w:rPr>
-          <w:b/>
-          <w:bCs/>
-        </w:rPr>
-        <w:t xml:space="preserve"> variabele is?</w:t>
+        <w:t>Een final variabele is?</w:t>
       </w:r>
     </w:p>
     <w:p>
@@ -1739,15 +1377,7 @@
         </w:numPr>
       </w:pPr>
       <w:r>
-        <w:t xml:space="preserve">Een primitieve type zoals een int of een </w:t>
-      </w:r>
-      <w:proofErr w:type="spellStart"/>
-      <w:r>
-        <w:t>float</w:t>
-      </w:r>
-      <w:proofErr w:type="spellEnd"/>
-      <w:r>
-        <w:t>.</w:t>
+        <w:t>Een primitieve type zoals een int of een float.</w:t>
       </w:r>
     </w:p>
     <w:p>
@@ -1778,15 +1408,7 @@
     <w:p/>
     <w:p>
       <w:r>
-        <w:t xml:space="preserve">1 een </w:t>
-      </w:r>
-      <w:proofErr w:type="spellStart"/>
-      <w:r>
-        <w:t>final</w:t>
-      </w:r>
-      <w:proofErr w:type="spellEnd"/>
-      <w:r>
-        <w:t xml:space="preserve"> klasse kun je overerven. </w:t>
+        <w:t xml:space="preserve">1 een final klasse kun je overerven. </w:t>
       </w:r>
     </w:p>
     <w:p>
@@ -1794,57 +1416,893 @@
         <w:t xml:space="preserve">2 </w:t>
       </w:r>
       <w:r>
-        <w:t xml:space="preserve">een </w:t>
-      </w:r>
-      <w:proofErr w:type="spellStart"/>
-      <w:r>
-        <w:t>final</w:t>
-      </w:r>
-      <w:proofErr w:type="spellEnd"/>
+        <w:t>een final variable kun je niet overschrijven.</w:t>
+      </w:r>
+    </w:p>
+    <w:p/>
+    <w:p>
+      <w:pPr>
+        <w:pStyle w:val="Lijstalinea"/>
+        <w:numPr>
+          <w:ilvl w:val="0"/>
+          <w:numId w:val="11"/>
+        </w:numPr>
+      </w:pPr>
+      <w:r>
+        <w:t>Alleen 1 is juist</w:t>
+      </w:r>
+    </w:p>
+    <w:p>
+      <w:pPr>
+        <w:pStyle w:val="Lijstalinea"/>
+        <w:numPr>
+          <w:ilvl w:val="0"/>
+          <w:numId w:val="11"/>
+        </w:numPr>
+      </w:pPr>
+      <w:r>
+        <w:t>Alleen 2 is juist</w:t>
+      </w:r>
+    </w:p>
+    <w:p>
+      <w:pPr>
+        <w:pStyle w:val="Lijstalinea"/>
+        <w:numPr>
+          <w:ilvl w:val="0"/>
+          <w:numId w:val="11"/>
+        </w:numPr>
+      </w:pPr>
+      <w:r>
+        <w:t>Beide stellingen zijn fout</w:t>
+      </w:r>
+    </w:p>
+    <w:p>
+      <w:pPr>
+        <w:pStyle w:val="Lijstalinea"/>
+        <w:numPr>
+          <w:ilvl w:val="0"/>
+          <w:numId w:val="11"/>
+        </w:numPr>
+      </w:pPr>
+      <w:r>
+        <w:t>Beide stellingen zijn goed</w:t>
+      </w:r>
+    </w:p>
+    <w:p>
+      <w:r>
+        <w:br w:type="page"/>
+      </w:r>
+    </w:p>
+    <w:p>
+      <w:pPr>
+        <w:rPr>
+          <w:b/>
+          <w:bCs/>
+        </w:rPr>
+      </w:pPr>
+      <w:r>
+        <w:rPr>
+          <w:b/>
+          <w:bCs/>
+        </w:rPr>
+        <w:lastRenderedPageBreak/>
+        <w:t>Vragen H13</w:t>
+      </w:r>
+    </w:p>
+    <w:p>
+      <w:pPr>
+        <w:pStyle w:val="Lijstalinea"/>
+        <w:numPr>
+          <w:ilvl w:val="0"/>
+          <w:numId w:val="12"/>
+        </w:numPr>
+        <w:rPr>
+          <w:b/>
+          <w:bCs/>
+        </w:rPr>
+      </w:pPr>
+      <w:r>
+        <w:rPr>
+          <w:b/>
+          <w:bCs/>
+        </w:rPr>
+        <w:t>Welke stelling(en) zijn waar?</w:t>
+      </w:r>
+    </w:p>
+    <w:p>
+      <w:r>
+        <w:t>1 Je kunt een abstracte klasse maken en gebruiken</w:t>
+      </w:r>
+    </w:p>
+    <w:p>
+      <w:r>
+        <w:t>2 Je kunt een abstracte methode maken en gebruiken</w:t>
+      </w:r>
+    </w:p>
+    <w:p>
+      <w:pPr>
+        <w:pStyle w:val="Lijstalinea"/>
+        <w:numPr>
+          <w:ilvl w:val="0"/>
+          <w:numId w:val="13"/>
+        </w:numPr>
+      </w:pPr>
+      <w:r>
+        <w:t>1 is juist</w:t>
+      </w:r>
+    </w:p>
+    <w:p>
+      <w:pPr>
+        <w:pStyle w:val="Lijstalinea"/>
+        <w:numPr>
+          <w:ilvl w:val="0"/>
+          <w:numId w:val="13"/>
+        </w:numPr>
+      </w:pPr>
+      <w:r>
+        <w:t>2 is juist</w:t>
+      </w:r>
+    </w:p>
+    <w:p>
+      <w:pPr>
+        <w:pStyle w:val="Lijstalinea"/>
+        <w:numPr>
+          <w:ilvl w:val="0"/>
+          <w:numId w:val="13"/>
+        </w:numPr>
+      </w:pPr>
+      <w:r>
+        <w:t>Allebei zijn juist</w:t>
+      </w:r>
+    </w:p>
+    <w:p>
+      <w:pPr>
+        <w:pStyle w:val="Lijstalinea"/>
+        <w:numPr>
+          <w:ilvl w:val="0"/>
+          <w:numId w:val="13"/>
+        </w:numPr>
+      </w:pPr>
+      <w:r>
+        <w:t xml:space="preserve">Geen zijn juist  </w:t>
+      </w:r>
+      <w:r>
+        <w:sym w:font="Wingdings" w:char="F0DF"/>
+      </w:r>
+      <w:r>
+        <w:t xml:space="preserve"> goede antwoord | je kan abstracte klasses en methodes maken maar niet gebruiken, alleen overschrijven.</w:t>
+      </w:r>
+    </w:p>
+    <w:p/>
+    <w:p>
+      <w:pPr>
+        <w:pStyle w:val="Lijstalinea"/>
+        <w:numPr>
+          <w:ilvl w:val="0"/>
+          <w:numId w:val="12"/>
+        </w:numPr>
+        <w:rPr>
+          <w:b/>
+          <w:bCs/>
+        </w:rPr>
+      </w:pPr>
+      <w:r>
+        <w:rPr>
+          <w:b/>
+          <w:bCs/>
+        </w:rPr>
+        <w:t>Wat is hier waar?</w:t>
+      </w:r>
+    </w:p>
+    <w:p>
+      <w:pPr>
+        <w:pStyle w:val="Lijstalinea"/>
+        <w:numPr>
+          <w:ilvl w:val="0"/>
+          <w:numId w:val="15"/>
+        </w:numPr>
+      </w:pPr>
+      <w:r>
+        <w:t>Je kunt een object maken van een abstracte klasse</w:t>
+      </w:r>
+    </w:p>
+    <w:p>
+      <w:pPr>
+        <w:pStyle w:val="Lijstalinea"/>
+        <w:numPr>
+          <w:ilvl w:val="0"/>
+          <w:numId w:val="15"/>
+        </w:numPr>
+      </w:pPr>
+      <w:r>
+        <w:t>Abstracte methoden kunnen een body hebben</w:t>
+      </w:r>
+    </w:p>
+    <w:p>
+      <w:pPr>
+        <w:pStyle w:val="Lijstalinea"/>
+        <w:numPr>
+          <w:ilvl w:val="0"/>
+          <w:numId w:val="15"/>
+        </w:numPr>
+      </w:pPr>
+      <w:r>
+        <w:t xml:space="preserve">Een klasse kan abstract zijn zelfs zonder abstracte methoden </w:t>
+      </w:r>
+      <w:r>
+        <w:sym w:font="Wingdings" w:char="F0DF"/>
+      </w:r>
+      <w:r>
+        <w:t xml:space="preserve"> goede antwoord</w:t>
+      </w:r>
+    </w:p>
+    <w:p>
+      <w:pPr>
+        <w:pStyle w:val="Lijstalinea"/>
+        <w:numPr>
+          <w:ilvl w:val="0"/>
+          <w:numId w:val="15"/>
+        </w:numPr>
+      </w:pPr>
+      <w:r>
+        <w:t>Als een klasse meer dan 1 abstracte methode bevat moet de klasse zelf ook abstract zijn.</w:t>
+      </w:r>
+    </w:p>
+    <w:p/>
+    <w:p>
+      <w:pPr>
+        <w:pStyle w:val="Lijstalinea"/>
+        <w:numPr>
+          <w:ilvl w:val="0"/>
+          <w:numId w:val="12"/>
+        </w:numPr>
+        <w:rPr>
+          <w:b/>
+          <w:bCs/>
+        </w:rPr>
+      </w:pPr>
+      <w:r>
+        <w:rPr>
+          <w:b/>
+          <w:bCs/>
+        </w:rPr>
+        <w:t>Lees het stukje code en beantwoord de vraag.</w:t>
+      </w:r>
+    </w:p>
+    <w:p>
+      <w:pPr>
+        <w:pStyle w:val="Geenafstand"/>
+      </w:pPr>
+      <w:r>
+        <w:t>public class MijnAbstract(){</w:t>
+      </w:r>
+    </w:p>
+    <w:p>
+      <w:pPr>
+        <w:pStyle w:val="Geenafstand"/>
+      </w:pPr>
+    </w:p>
+    <w:p>
+      <w:pPr>
+        <w:pStyle w:val="Geenafstand"/>
+        <w:ind w:firstLine="708"/>
+      </w:pPr>
+      <w:r>
+        <w:t>MijnAbstract(){</w:t>
+      </w:r>
+    </w:p>
+    <w:p>
+      <w:pPr>
+        <w:pStyle w:val="Geenafstand"/>
+      </w:pPr>
+      <w:r>
+        <w:tab/>
+      </w:r>
+      <w:r>
+        <w:tab/>
+        <w:t>System.out.print(“Kaas”)</w:t>
+      </w:r>
+    </w:p>
+    <w:p>
+      <w:pPr>
+        <w:pStyle w:val="Geenafstand"/>
+        <w:ind w:firstLine="708"/>
+      </w:pPr>
+      <w:r>
+        <w:t>}</w:t>
+      </w:r>
+    </w:p>
+    <w:p>
+      <w:pPr>
+        <w:pStyle w:val="Geenafstand"/>
+      </w:pPr>
+      <w:r>
+        <w:tab/>
+      </w:r>
+      <w:r>
+        <w:t>Abstract void printDit(char w)</w:t>
+      </w:r>
+    </w:p>
+    <w:p>
+      <w:pPr>
+        <w:pStyle w:val="Geenafstand"/>
+      </w:pPr>
+      <w:r>
+        <w:t>}</w:t>
+      </w:r>
+    </w:p>
+    <w:p>
+      <w:pPr>
+        <w:pStyle w:val="Geenafstand"/>
+      </w:pPr>
+    </w:p>
+    <w:p>
+      <w:pPr>
+        <w:pStyle w:val="Geenafstand"/>
+        <w:rPr>
+          <w:b/>
+          <w:bCs/>
+        </w:rPr>
+      </w:pPr>
+      <w:r>
+        <w:tab/>
+      </w:r>
+      <w:r>
+        <w:rPr>
+          <w:b/>
+          <w:bCs/>
+        </w:rPr>
+        <w:t>Moet dit een abstracte klasse zijn of niet?</w:t>
+      </w:r>
+    </w:p>
+    <w:p>
+      <w:pPr>
+        <w:pStyle w:val="Geenafstand"/>
+        <w:numPr>
+          <w:ilvl w:val="0"/>
+          <w:numId w:val="16"/>
+        </w:numPr>
+      </w:pPr>
+      <w:r>
+        <w:t xml:space="preserve">Ja, dit moet een abstracte klasse zijn want er staat een abstracte methode  in. </w:t>
+      </w:r>
+      <w:r>
+        <w:sym w:font="Wingdings" w:char="F0DF"/>
+      </w:r>
+      <w:r>
+        <w:t xml:space="preserve"> goed antwoord</w:t>
+      </w:r>
+    </w:p>
+    <w:p>
+      <w:pPr>
+        <w:pStyle w:val="Geenafstand"/>
+        <w:numPr>
+          <w:ilvl w:val="0"/>
+          <w:numId w:val="16"/>
+        </w:numPr>
+      </w:pPr>
+      <w:r>
+        <w:t>Ja, dit moet een abstracte klasse zijn want er staat een abstracte constructor in.</w:t>
+      </w:r>
+    </w:p>
+    <w:p>
+      <w:pPr>
+        <w:pStyle w:val="Geenafstand"/>
+        <w:numPr>
+          <w:ilvl w:val="0"/>
+          <w:numId w:val="16"/>
+        </w:numPr>
+      </w:pPr>
+      <w:r>
+        <w:t>Nee, dit moet geen abstracte klasse zijn want er staat maar 1 abstracte methode in.</w:t>
+      </w:r>
+    </w:p>
+    <w:p>
+      <w:pPr>
+        <w:pStyle w:val="Geenafstand"/>
+        <w:numPr>
+          <w:ilvl w:val="0"/>
+          <w:numId w:val="16"/>
+        </w:numPr>
+      </w:pPr>
+      <w:r>
+        <w:t>Nee, dit moet geen abstracte klasse zijn want de constructor is niet abstract.</w:t>
+      </w:r>
+    </w:p>
+    <w:p>
+      <w:pPr>
+        <w:pStyle w:val="Geenafstand"/>
+      </w:pPr>
+    </w:p>
+    <w:p>
+      <w:pPr>
+        <w:pStyle w:val="Geenafstand"/>
+        <w:ind w:left="720"/>
+        <w:rPr>
+          <w:b/>
+          <w:bCs/>
+        </w:rPr>
+      </w:pPr>
+    </w:p>
+    <w:p>
+      <w:pPr>
+        <w:pStyle w:val="Geenafstand"/>
+        <w:numPr>
+          <w:ilvl w:val="0"/>
+          <w:numId w:val="12"/>
+        </w:numPr>
+        <w:rPr>
+          <w:b/>
+          <w:bCs/>
+        </w:rPr>
+      </w:pPr>
+      <w:r>
+        <w:rPr>
+          <w:b/>
+          <w:bCs/>
+        </w:rPr>
+        <w:t>Waarvoor kan abstract handig zijn? (Meerdere antwoorden kunnen goed zijn)</w:t>
+      </w:r>
+    </w:p>
+    <w:p>
+      <w:pPr>
+        <w:pStyle w:val="Geenafstand"/>
+        <w:numPr>
+          <w:ilvl w:val="0"/>
+          <w:numId w:val="17"/>
+        </w:numPr>
+        <w:rPr>
+          <w:b/>
+          <w:bCs/>
+        </w:rPr>
+      </w:pPr>
+      <w:r>
+        <w:t xml:space="preserve">Abstracte klasse maar alleen apart van de main klasse. </w:t>
+      </w:r>
+      <w:r>
+        <w:sym w:font="Wingdings" w:char="F0DF"/>
+      </w:r>
+      <w:r>
+        <w:t xml:space="preserve"> goed antwoord</w:t>
+      </w:r>
+    </w:p>
+    <w:p>
+      <w:pPr>
+        <w:pStyle w:val="Geenafstand"/>
+        <w:numPr>
+          <w:ilvl w:val="0"/>
+          <w:numId w:val="17"/>
+        </w:numPr>
+        <w:rPr>
+          <w:b/>
+          <w:bCs/>
+        </w:rPr>
+      </w:pPr>
+      <w:r>
+        <w:t>Abstract kan goed gebruikt worden met final variabelen.</w:t>
+      </w:r>
+    </w:p>
+    <w:p>
+      <w:pPr>
+        <w:pStyle w:val="Geenafstand"/>
+        <w:numPr>
+          <w:ilvl w:val="0"/>
+          <w:numId w:val="17"/>
+        </w:numPr>
+        <w:rPr>
+          <w:b/>
+          <w:bCs/>
+        </w:rPr>
+      </w:pPr>
+      <w:r>
+        <w:t xml:space="preserve">Het neerzetten van een vaste variabele. </w:t>
+      </w:r>
+      <w:r>
+        <w:sym w:font="Wingdings" w:char="F0DF"/>
+      </w:r>
+      <w:r>
+        <w:t xml:space="preserve"> goed antwoord</w:t>
+      </w:r>
+    </w:p>
+    <w:p>
+      <w:pPr>
+        <w:pStyle w:val="Geenafstand"/>
+        <w:numPr>
+          <w:ilvl w:val="0"/>
+          <w:numId w:val="17"/>
+        </w:numPr>
+        <w:rPr>
+          <w:b/>
+          <w:bCs/>
+        </w:rPr>
+      </w:pPr>
+      <w:r>
+        <w:t>Abstract kan goed gebruikt worden met static variabelen.</w:t>
+      </w:r>
+    </w:p>
+    <w:p>
+      <w:pPr>
+        <w:pStyle w:val="Geenafstand"/>
+        <w:numPr>
+          <w:ilvl w:val="0"/>
+          <w:numId w:val="17"/>
+        </w:numPr>
+        <w:rPr>
+          <w:b/>
+          <w:bCs/>
+        </w:rPr>
+      </w:pPr>
+      <w:r>
+        <w:t xml:space="preserve">Abstract kan goed gebruikt worden met superklassen. </w:t>
+      </w:r>
+      <w:r>
+        <w:sym w:font="Wingdings" w:char="F0DF"/>
+      </w:r>
+      <w:r>
+        <w:t xml:space="preserve"> goed antwoord</w:t>
+      </w:r>
+    </w:p>
+    <w:p>
+      <w:pPr>
+        <w:pStyle w:val="Geenafstand"/>
+      </w:pPr>
+    </w:p>
+    <w:p>
+      <w:pPr>
+        <w:pStyle w:val="Geenafstand"/>
+      </w:pPr>
+    </w:p>
+    <w:p>
+      <w:pPr>
+        <w:pStyle w:val="Geenafstand"/>
+      </w:pPr>
+    </w:p>
+    <w:p>
+      <w:pPr>
+        <w:pStyle w:val="Geenafstand"/>
+        <w:numPr>
+          <w:ilvl w:val="0"/>
+          <w:numId w:val="12"/>
+        </w:numPr>
+        <w:rPr>
+          <w:b/>
+          <w:bCs/>
+        </w:rPr>
+      </w:pPr>
+      <w:r>
+        <w:rPr>
+          <w:b/>
+          <w:bCs/>
+        </w:rPr>
+        <w:lastRenderedPageBreak/>
+        <w:t>Wat wordt er geprint bij het volgende stukje code?</w:t>
+      </w:r>
+    </w:p>
+    <w:p>
+      <w:pPr>
+        <w:pStyle w:val="Geenafstand"/>
+        <w:rPr>
+          <w:b/>
+          <w:bCs/>
+        </w:rPr>
+      </w:pPr>
+    </w:p>
+    <w:p>
+      <w:pPr>
+        <w:pStyle w:val="Geenafstand"/>
+        <w:rPr>
+          <w:lang w:val="en-US"/>
+        </w:rPr>
+      </w:pPr>
+      <w:r>
+        <w:rPr>
+          <w:lang w:val="en-US"/>
+        </w:rPr>
+        <w:t>Import java.util.Calendar;</w:t>
+      </w:r>
+    </w:p>
+    <w:p>
+      <w:pPr>
+        <w:pStyle w:val="Geenafstand"/>
+        <w:rPr>
+          <w:lang w:val="en-US"/>
+        </w:rPr>
+      </w:pPr>
+    </w:p>
+    <w:p>
+      <w:pPr>
+        <w:pStyle w:val="Geenafstand"/>
+        <w:rPr>
+          <w:lang w:val="en-US"/>
+        </w:rPr>
+      </w:pPr>
+      <w:r>
+        <w:rPr>
+          <w:lang w:val="en-US"/>
+        </w:rPr>
+        <w:t>public class time(){</w:t>
+      </w:r>
+    </w:p>
+    <w:p>
+      <w:pPr>
+        <w:pStyle w:val="Geenafstand"/>
+        <w:rPr>
+          <w:lang w:val="en-US"/>
+        </w:rPr>
+      </w:pPr>
+      <w:r>
+        <w:rPr>
+          <w:lang w:val="en-US"/>
+        </w:rPr>
+        <w:tab/>
+      </w:r>
+      <w:r>
+        <w:rPr>
+          <w:lang w:val="en-US"/>
+        </w:rPr>
+        <w:t>public static void main(String[] args){</w:t>
+      </w:r>
+    </w:p>
+    <w:p>
+      <w:pPr>
+        <w:pStyle w:val="Geenafstand"/>
+        <w:rPr>
+          <w:lang w:val="en-US"/>
+        </w:rPr>
+      </w:pPr>
+      <w:r>
+        <w:rPr>
+          <w:lang w:val="en-US"/>
+        </w:rPr>
+        <w:tab/>
+      </w:r>
+      <w:r>
+        <w:rPr>
+          <w:lang w:val="en-US"/>
+        </w:rPr>
+        <w:tab/>
+        <w:t>Calendar c = new Calendar.getInstance();</w:t>
+      </w:r>
+    </w:p>
+    <w:p>
+      <w:pPr>
+        <w:pStyle w:val="Geenafstand"/>
+        <w:rPr>
+          <w:lang w:val="en-US"/>
+        </w:rPr>
+      </w:pPr>
+      <w:r>
+        <w:rPr>
+          <w:lang w:val="en-US"/>
+        </w:rPr>
+        <w:tab/>
+      </w:r>
+      <w:r>
+        <w:rPr>
+          <w:lang w:val="en-US"/>
+        </w:rPr>
+        <w:tab/>
+        <w:t>System.out.print(c.getTime());</w:t>
+      </w:r>
+    </w:p>
+    <w:p>
+      <w:pPr>
+        <w:pStyle w:val="Geenafstand"/>
+      </w:pPr>
+      <w:r>
+        <w:rPr>
+          <w:lang w:val="en-US"/>
+        </w:rPr>
+        <w:tab/>
+      </w:r>
+      <w:r>
+        <w:t>}</w:t>
+      </w:r>
+    </w:p>
+    <w:p>
+      <w:pPr>
+        <w:pStyle w:val="Geenafstand"/>
+      </w:pPr>
+      <w:r>
+        <w:t>}</w:t>
+      </w:r>
+    </w:p>
+    <w:p>
+      <w:pPr>
+        <w:pStyle w:val="Geenafstand"/>
+      </w:pPr>
+    </w:p>
+    <w:p>
+      <w:pPr>
+        <w:pStyle w:val="Geenafstand"/>
+        <w:rPr>
+          <w:b/>
+          <w:bCs/>
+        </w:rPr>
+      </w:pPr>
+      <w:r>
+        <w:rPr>
+          <w:b/>
+          <w:bCs/>
+        </w:rPr>
+        <w:t>Ga er van uit dat het vandaag vrijdag is op 14 juni 2019</w:t>
+      </w:r>
+      <w:r>
+        <w:rPr>
+          <w:b/>
+          <w:bCs/>
+        </w:rPr>
+        <w:t xml:space="preserve"> en het is 10 voor half 3 en 52 seconden.</w:t>
+      </w:r>
+    </w:p>
+    <w:p>
+      <w:pPr>
+        <w:pStyle w:val="Geenafstand"/>
+        <w:numPr>
+          <w:ilvl w:val="0"/>
+          <w:numId w:val="18"/>
+        </w:numPr>
+      </w:pPr>
+      <w:r>
+        <w:t>Fri 14-6-2019  14:20:52</w:t>
+      </w:r>
+    </w:p>
+    <w:p>
+      <w:pPr>
+        <w:pStyle w:val="Geenafstand"/>
+        <w:numPr>
+          <w:ilvl w:val="0"/>
+          <w:numId w:val="18"/>
+        </w:numPr>
+      </w:pPr>
+      <w:r>
+        <w:t>Fri 6-14-2019  14:20:52  CEST</w:t>
+      </w:r>
+    </w:p>
+    <w:p>
+      <w:pPr>
+        <w:pStyle w:val="Geenafstand"/>
+        <w:numPr>
+          <w:ilvl w:val="0"/>
+          <w:numId w:val="18"/>
+        </w:numPr>
+      </w:pPr>
+      <w:r>
+        <w:t>Fri  Jun  14  2019  14:20:52</w:t>
+      </w:r>
+    </w:p>
+    <w:p>
+      <w:pPr>
+        <w:pStyle w:val="Geenafstand"/>
+        <w:numPr>
+          <w:ilvl w:val="0"/>
+          <w:numId w:val="18"/>
+        </w:numPr>
+      </w:pPr>
+      <w:r>
+        <w:t xml:space="preserve">Fri  Jun  14  14:20:52  CEST  2019 </w:t>
+      </w:r>
+      <w:r>
+        <w:sym w:font="Wingdings" w:char="F0DF"/>
+      </w:r>
+      <w:r>
+        <w:t xml:space="preserve"> goede antwoord.</w:t>
+      </w:r>
+    </w:p>
+    <w:p>
+      <w:r>
+        <w:br w:type="page"/>
+      </w:r>
+    </w:p>
+    <w:p>
+      <w:pPr>
+        <w:pStyle w:val="Geenafstand"/>
+        <w:rPr>
+          <w:b/>
+          <w:bCs/>
+        </w:rPr>
+      </w:pPr>
+      <w:r>
+        <w:rPr>
+          <w:b/>
+          <w:bCs/>
+        </w:rPr>
+        <w:lastRenderedPageBreak/>
+        <w:t>Toetsvragen H14</w:t>
+      </w:r>
+    </w:p>
+    <w:p>
+      <w:pPr>
+        <w:pStyle w:val="Geenafstand"/>
+        <w:rPr>
+          <w:b/>
+          <w:bCs/>
+        </w:rPr>
+      </w:pPr>
+    </w:p>
+    <w:p>
+      <w:pPr>
+        <w:pStyle w:val="Geenafstand"/>
+        <w:numPr>
+          <w:ilvl w:val="0"/>
+          <w:numId w:val="19"/>
+        </w:numPr>
+        <w:rPr>
+          <w:b/>
+          <w:bCs/>
+        </w:rPr>
+      </w:pPr>
+      <w:r>
+        <w:rPr>
+          <w:b/>
+          <w:bCs/>
+        </w:rPr>
+        <w:t>Welke stelling(en) zijn waar?</w:t>
+      </w:r>
+    </w:p>
+    <w:p>
+      <w:pPr>
+        <w:pStyle w:val="Geenafstand"/>
+        <w:numPr>
+          <w:ilvl w:val="0"/>
+          <w:numId w:val="19"/>
+        </w:numPr>
+      </w:pPr>
+      <w:r>
+        <w:t>Een interface is een abstracte k</w:t>
+      </w:r>
+      <w:r>
+        <w:t>lasse</w:t>
+      </w:r>
+    </w:p>
+    <w:p>
+      <w:pPr>
+        <w:pStyle w:val="Geenafstand"/>
+        <w:numPr>
+          <w:ilvl w:val="0"/>
+          <w:numId w:val="19"/>
+        </w:numPr>
+      </w:pPr>
+      <w:r>
+        <w:t>In een interface declareer je alleen methods met een lege body.</w:t>
+      </w:r>
+    </w:p>
+    <w:p>
+      <w:pPr>
+        <w:pStyle w:val="Geenafstand"/>
+        <w:numPr>
+          <w:ilvl w:val="0"/>
+          <w:numId w:val="20"/>
+        </w:numPr>
+        <w:rPr>
+          <w:b/>
+          <w:bCs/>
+        </w:rPr>
+      </w:pPr>
+      <w:r>
+        <w:t>Beide stellingen zijn waar</w:t>
+      </w:r>
       <w:r>
         <w:t xml:space="preserve"> </w:t>
       </w:r>
-      <w:proofErr w:type="spellStart"/>
-      <w:r>
-        <w:t>variable</w:t>
-      </w:r>
-      <w:proofErr w:type="spellEnd"/>
-      <w:r>
-        <w:t xml:space="preserve"> kun je niet overschrijven.</w:t>
-      </w:r>
-    </w:p>
-    <w:p/>
-    <w:p>
-      <w:pPr>
-        <w:pStyle w:val="Lijstalinea"/>
-        <w:numPr>
-          <w:ilvl w:val="0"/>
-          <w:numId w:val="11"/>
-        </w:numPr>
-      </w:pPr>
-      <w:r>
-        <w:t>Alleen 1 is juist</w:t>
-      </w:r>
-    </w:p>
-    <w:p>
-      <w:pPr>
-        <w:pStyle w:val="Lijstalinea"/>
-        <w:numPr>
-          <w:ilvl w:val="0"/>
-          <w:numId w:val="11"/>
-        </w:numPr>
-      </w:pPr>
-      <w:r>
-        <w:t>Alleen 2 is juist</w:t>
-      </w:r>
-    </w:p>
-    <w:p>
-      <w:pPr>
-        <w:pStyle w:val="Lijstalinea"/>
-        <w:numPr>
-          <w:ilvl w:val="0"/>
-          <w:numId w:val="11"/>
-        </w:numPr>
+      <w:r>
+        <w:sym w:font="Wingdings" w:char="F0E0"/>
+      </w:r>
+      <w:r>
+        <w:t xml:space="preserve"> goede antwoord</w:t>
+      </w:r>
+    </w:p>
+    <w:p>
+      <w:pPr>
+        <w:pStyle w:val="Geenafstand"/>
+        <w:numPr>
+          <w:ilvl w:val="0"/>
+          <w:numId w:val="20"/>
+        </w:numPr>
+        <w:rPr>
+          <w:b/>
+          <w:bCs/>
+        </w:rPr>
       </w:pPr>
       <w:r>
         <w:t>Beide stellingen zijn fout</w:t>
@@ -1852,186 +2310,73 @@
     </w:p>
     <w:p>
       <w:pPr>
-        <w:pStyle w:val="Lijstalinea"/>
-        <w:numPr>
-          <w:ilvl w:val="0"/>
-          <w:numId w:val="11"/>
-        </w:numPr>
-      </w:pPr>
-      <w:r>
-        <w:t>Beide stellingen zijn goed</w:t>
-      </w:r>
-    </w:p>
-    <w:p>
-      <w:r>
-        <w:br w:type="page"/>
-      </w:r>
-    </w:p>
-    <w:p>
-      <w:pPr>
-        <w:rPr>
-          <w:b/>
-          <w:bCs/>
-        </w:rPr>
-      </w:pPr>
-      <w:r>
-        <w:rPr>
-          <w:b/>
-          <w:bCs/>
-        </w:rPr>
-        <w:t>Vragen H13</w:t>
-      </w:r>
-    </w:p>
-    <w:p>
-      <w:pPr>
-        <w:pStyle w:val="Lijstalinea"/>
-        <w:numPr>
-          <w:ilvl w:val="0"/>
-          <w:numId w:val="12"/>
-        </w:numPr>
-        <w:rPr>
-          <w:b/>
-          <w:bCs/>
-        </w:rPr>
-      </w:pPr>
-      <w:r>
-        <w:rPr>
-          <w:b/>
-          <w:bCs/>
-        </w:rPr>
-        <w:t>Welke stelling(en) zijn waar?</w:t>
-      </w:r>
-    </w:p>
-    <w:p>
-      <w:r>
-        <w:t>1 Je kunt een abstracte klasse maken en gebruiken</w:t>
-      </w:r>
-    </w:p>
-    <w:p>
-      <w:r>
-        <w:t>2 Je kunt een abstracte methode maken en gebruiken</w:t>
-      </w:r>
-    </w:p>
-    <w:p>
-      <w:pPr>
-        <w:pStyle w:val="Lijstalinea"/>
-        <w:numPr>
-          <w:ilvl w:val="0"/>
-          <w:numId w:val="13"/>
-        </w:numPr>
-      </w:pPr>
-      <w:r>
-        <w:t>1 is juist</w:t>
-      </w:r>
-    </w:p>
-    <w:p>
-      <w:pPr>
-        <w:pStyle w:val="Lijstalinea"/>
-        <w:numPr>
-          <w:ilvl w:val="0"/>
-          <w:numId w:val="13"/>
-        </w:numPr>
-      </w:pPr>
-      <w:r>
-        <w:t>2 is juist</w:t>
-      </w:r>
-    </w:p>
-    <w:p>
-      <w:pPr>
-        <w:pStyle w:val="Lijstalinea"/>
-        <w:numPr>
-          <w:ilvl w:val="0"/>
-          <w:numId w:val="13"/>
-        </w:numPr>
-      </w:pPr>
-      <w:r>
-        <w:t>Allebei zijn juist</w:t>
-      </w:r>
-    </w:p>
-    <w:p>
-      <w:pPr>
-        <w:pStyle w:val="Lijstalinea"/>
-        <w:numPr>
-          <w:ilvl w:val="0"/>
-          <w:numId w:val="13"/>
-        </w:numPr>
-      </w:pPr>
-      <w:r>
-        <w:t xml:space="preserve">Geen zijn juist  </w:t>
-      </w:r>
-      <w:r>
-        <w:sym w:font="Wingdings" w:char="F0DF"/>
-      </w:r>
-      <w:r>
-        <w:t xml:space="preserve"> goede antwoord | je kan abstracte </w:t>
-      </w:r>
-      <w:proofErr w:type="spellStart"/>
-      <w:r>
-        <w:t>klasses</w:t>
-      </w:r>
-      <w:proofErr w:type="spellEnd"/>
-      <w:r>
-        <w:t xml:space="preserve"> en methodes maken maar niet gebruiken, alleen overschrijven.</w:t>
-      </w:r>
-    </w:p>
-    <w:p/>
-    <w:p>
-      <w:pPr>
-        <w:pStyle w:val="Lijstalinea"/>
-        <w:numPr>
-          <w:ilvl w:val="0"/>
-          <w:numId w:val="12"/>
-        </w:numPr>
-        <w:rPr>
-          <w:b/>
-          <w:bCs/>
-        </w:rPr>
-      </w:pPr>
-      <w:r>
-        <w:rPr>
-          <w:b/>
-          <w:bCs/>
-        </w:rPr>
-        <w:t>Wat is hier waar?</w:t>
-      </w:r>
-    </w:p>
-    <w:p>
-      <w:pPr>
-        <w:pStyle w:val="Lijstalinea"/>
-        <w:numPr>
-          <w:ilvl w:val="0"/>
-          <w:numId w:val="15"/>
-        </w:numPr>
-      </w:pPr>
-      <w:r>
-        <w:t>Je kunt een object maken van een abstracte klasse</w:t>
-      </w:r>
-    </w:p>
-    <w:p>
-      <w:pPr>
-        <w:pStyle w:val="Lijstalinea"/>
-        <w:numPr>
-          <w:ilvl w:val="0"/>
-          <w:numId w:val="15"/>
-        </w:numPr>
-      </w:pPr>
-      <w:r>
-        <w:t>Abstracte methoden kunnen een body hebben</w:t>
-      </w:r>
-    </w:p>
-    <w:p>
-      <w:pPr>
-        <w:pStyle w:val="Lijstalinea"/>
-        <w:numPr>
-          <w:ilvl w:val="0"/>
-          <w:numId w:val="15"/>
-        </w:numPr>
-      </w:pPr>
-      <w:r>
-        <w:t xml:space="preserve">Een klasse kan abstract zijn zelfs zonder abstracte methoden </w:t>
-      </w:r>
-      <w:r>
-        <w:sym w:font="Wingdings" w:char="F0DF"/>
+        <w:pStyle w:val="Geenafstand"/>
+        <w:numPr>
+          <w:ilvl w:val="0"/>
+          <w:numId w:val="20"/>
+        </w:numPr>
+        <w:rPr>
+          <w:b/>
+          <w:bCs/>
+        </w:rPr>
+      </w:pPr>
+      <w:r>
+        <w:t>Alleen stelling 1 is waar</w:t>
+      </w:r>
+    </w:p>
+    <w:p>
+      <w:pPr>
+        <w:pStyle w:val="Geenafstand"/>
+        <w:numPr>
+          <w:ilvl w:val="0"/>
+          <w:numId w:val="20"/>
+        </w:numPr>
+        <w:rPr>
+          <w:b/>
+          <w:bCs/>
+        </w:rPr>
+      </w:pPr>
+      <w:r>
+        <w:t>Alleen stelling 2 is waar</w:t>
+      </w:r>
+    </w:p>
+    <w:p>
+      <w:pPr>
+        <w:pStyle w:val="Geenafstand"/>
+      </w:pPr>
+    </w:p>
+    <w:p>
+      <w:pPr>
+        <w:pStyle w:val="Geenafstand"/>
+        <w:numPr>
+          <w:ilvl w:val="0"/>
+          <w:numId w:val="6"/>
+        </w:numPr>
+      </w:pPr>
+      <w:r>
+        <w:rPr>
+          <w:b/>
+          <w:bCs/>
+        </w:rPr>
+        <w:t>Welke stelling is fout?</w:t>
+      </w:r>
+    </w:p>
+    <w:p>
+      <w:pPr>
+        <w:pStyle w:val="Geenafstand"/>
+        <w:numPr>
+          <w:ilvl w:val="0"/>
+          <w:numId w:val="21"/>
+        </w:numPr>
+      </w:pPr>
+      <w:r>
+        <w:t>Je hoeft niet alle methods te overschrijven als je een interface implementeert</w:t>
+      </w:r>
+      <w:r>
+        <w:t xml:space="preserve">. </w:t>
+      </w:r>
+      <w:r>
+        <w:sym w:font="Wingdings" w:char="F0E0"/>
       </w:r>
       <w:r>
         <w:t xml:space="preserve"> goede antwoord</w:t>
@@ -2039,754 +2384,87 @@
     </w:p>
     <w:p>
       <w:pPr>
-        <w:pStyle w:val="Lijstalinea"/>
-        <w:numPr>
-          <w:ilvl w:val="0"/>
-          <w:numId w:val="15"/>
-        </w:numPr>
-      </w:pPr>
-      <w:r>
-        <w:t>Als een klasse meer dan 1 abstracte methode bevat moet de klasse zelf ook abstract zijn.</w:t>
-      </w:r>
-    </w:p>
-    <w:p/>
-    <w:p>
-      <w:pPr>
-        <w:pStyle w:val="Lijstalinea"/>
-        <w:numPr>
-          <w:ilvl w:val="0"/>
-          <w:numId w:val="12"/>
-        </w:numPr>
-        <w:rPr>
-          <w:b/>
-          <w:bCs/>
-        </w:rPr>
-      </w:pPr>
-      <w:r>
-        <w:rPr>
-          <w:b/>
-          <w:bCs/>
-        </w:rPr>
-        <w:t>Lees het stukje code en beantwoord de vraag.</w:t>
-      </w:r>
-    </w:p>
-    <w:p>
-      <w:pPr>
-        <w:pStyle w:val="Geenafstand"/>
-      </w:pPr>
-      <w:r>
-        <w:t xml:space="preserve">public class </w:t>
-      </w:r>
-      <w:proofErr w:type="spellStart"/>
-      <w:r>
-        <w:t>MijnAbstract</w:t>
-      </w:r>
-      <w:proofErr w:type="spellEnd"/>
-      <w:r>
-        <w:t>(){</w:t>
-      </w:r>
-    </w:p>
-    <w:p>
-      <w:pPr>
-        <w:pStyle w:val="Geenafstand"/>
-      </w:pPr>
-    </w:p>
-    <w:p>
-      <w:pPr>
-        <w:pStyle w:val="Geenafstand"/>
-        <w:ind w:firstLine="708"/>
-      </w:pPr>
-      <w:proofErr w:type="spellStart"/>
-      <w:r>
-        <w:t>MijnAbstract</w:t>
-      </w:r>
-      <w:proofErr w:type="spellEnd"/>
-      <w:r>
-        <w:t>(){</w:t>
-      </w:r>
-    </w:p>
-    <w:p>
-      <w:pPr>
-        <w:pStyle w:val="Geenafstand"/>
-      </w:pPr>
-      <w:r>
-        <w:tab/>
-      </w:r>
-      <w:r>
-        <w:tab/>
-      </w:r>
-      <w:proofErr w:type="spellStart"/>
-      <w:r>
-        <w:t>System.out.print</w:t>
-      </w:r>
-      <w:proofErr w:type="spellEnd"/>
-      <w:r>
-        <w:t>(“Kaas”)</w:t>
-      </w:r>
-    </w:p>
-    <w:p>
-      <w:pPr>
-        <w:pStyle w:val="Geenafstand"/>
-        <w:ind w:firstLine="708"/>
-      </w:pPr>
-      <w:r>
-        <w:t>}</w:t>
-      </w:r>
-    </w:p>
-    <w:p>
-      <w:pPr>
-        <w:pStyle w:val="Geenafstand"/>
-      </w:pPr>
-      <w:r>
-        <w:tab/>
-      </w:r>
-      <w:r>
-        <w:t xml:space="preserve">Abstract </w:t>
-      </w:r>
-      <w:proofErr w:type="spellStart"/>
-      <w:r>
-        <w:t>void</w:t>
-      </w:r>
-      <w:proofErr w:type="spellEnd"/>
-      <w:r>
-        <w:t xml:space="preserve"> </w:t>
-      </w:r>
-      <w:proofErr w:type="spellStart"/>
-      <w:r>
-        <w:t>printDit</w:t>
-      </w:r>
-      <w:proofErr w:type="spellEnd"/>
-      <w:r>
-        <w:t>(</w:t>
-      </w:r>
-      <w:proofErr w:type="spellStart"/>
-      <w:r>
-        <w:t>char</w:t>
-      </w:r>
-      <w:proofErr w:type="spellEnd"/>
-      <w:r>
-        <w:t xml:space="preserve"> w)</w:t>
-      </w:r>
-    </w:p>
-    <w:p>
-      <w:pPr>
-        <w:pStyle w:val="Geenafstand"/>
-      </w:pPr>
-      <w:r>
-        <w:t>}</w:t>
-      </w:r>
-    </w:p>
-    <w:p>
-      <w:pPr>
-        <w:pStyle w:val="Geenafstand"/>
-      </w:pPr>
-    </w:p>
-    <w:p>
-      <w:pPr>
-        <w:pStyle w:val="Geenafstand"/>
-        <w:rPr>
-          <w:b/>
-          <w:bCs/>
-        </w:rPr>
-      </w:pPr>
-      <w:r>
-        <w:tab/>
-      </w:r>
-      <w:r>
-        <w:rPr>
-          <w:b/>
-          <w:bCs/>
-        </w:rPr>
-        <w:t>Moet dit een abstracte klasse zijn of niet?</w:t>
-      </w:r>
-    </w:p>
-    <w:p>
-      <w:pPr>
-        <w:pStyle w:val="Geenafstand"/>
-        <w:numPr>
-          <w:ilvl w:val="0"/>
-          <w:numId w:val="16"/>
-        </w:numPr>
-      </w:pPr>
-      <w:r>
-        <w:t xml:space="preserve">Ja, dit moet een abstracte klasse zijn want er staat een abstracte methode  in. </w:t>
-      </w:r>
-      <w:r>
-        <w:sym w:font="Wingdings" w:char="F0DF"/>
-      </w:r>
-      <w:r>
-        <w:t xml:space="preserve"> goed antwoord</w:t>
-      </w:r>
-    </w:p>
-    <w:p>
-      <w:pPr>
-        <w:pStyle w:val="Geenafstand"/>
-        <w:numPr>
-          <w:ilvl w:val="0"/>
-          <w:numId w:val="16"/>
-        </w:numPr>
-      </w:pPr>
-      <w:r>
-        <w:t xml:space="preserve">Ja, dit moet een abstracte klasse zijn want er staat een abstracte </w:t>
-      </w:r>
-      <w:proofErr w:type="spellStart"/>
-      <w:r>
-        <w:t>constructor</w:t>
-      </w:r>
-      <w:proofErr w:type="spellEnd"/>
-      <w:r>
-        <w:t xml:space="preserve"> in.</w:t>
-      </w:r>
-    </w:p>
-    <w:p>
-      <w:pPr>
-        <w:pStyle w:val="Geenafstand"/>
-        <w:numPr>
-          <w:ilvl w:val="0"/>
-          <w:numId w:val="16"/>
-        </w:numPr>
-      </w:pPr>
-      <w:r>
-        <w:t>Nee, dit moet geen abstracte klasse zijn want er staat maar 1 abstracte methode in.</w:t>
-      </w:r>
-    </w:p>
-    <w:p>
-      <w:pPr>
-        <w:pStyle w:val="Geenafstand"/>
-        <w:numPr>
-          <w:ilvl w:val="0"/>
-          <w:numId w:val="16"/>
-        </w:numPr>
-      </w:pPr>
-      <w:r>
-        <w:t xml:space="preserve">Nee, dit moet geen abstracte klasse zijn want de </w:t>
-      </w:r>
-      <w:proofErr w:type="spellStart"/>
-      <w:r>
-        <w:t>constructor</w:t>
-      </w:r>
-      <w:proofErr w:type="spellEnd"/>
-      <w:r>
-        <w:t xml:space="preserve"> is niet abstract.</w:t>
-      </w:r>
-    </w:p>
-    <w:p>
-      <w:pPr>
-        <w:pStyle w:val="Geenafstand"/>
-      </w:pPr>
-    </w:p>
-    <w:p>
-      <w:pPr>
-        <w:pStyle w:val="Geenafstand"/>
-        <w:ind w:left="720"/>
-        <w:rPr>
-          <w:b/>
-          <w:bCs/>
-        </w:rPr>
-      </w:pPr>
-    </w:p>
-    <w:p>
-      <w:pPr>
-        <w:pStyle w:val="Geenafstand"/>
-        <w:numPr>
-          <w:ilvl w:val="0"/>
-          <w:numId w:val="12"/>
-        </w:numPr>
-        <w:rPr>
-          <w:b/>
-          <w:bCs/>
-        </w:rPr>
-      </w:pPr>
-      <w:r>
-        <w:rPr>
-          <w:b/>
-          <w:bCs/>
-        </w:rPr>
-        <w:t>Waarvoor kan abstract handig zijn? (Meerdere antwoorden kunnen goed zijn)</w:t>
-      </w:r>
-    </w:p>
-    <w:p>
-      <w:pPr>
-        <w:pStyle w:val="Geenafstand"/>
-        <w:numPr>
-          <w:ilvl w:val="0"/>
-          <w:numId w:val="17"/>
-        </w:numPr>
-        <w:rPr>
-          <w:b/>
-          <w:bCs/>
-        </w:rPr>
-      </w:pPr>
-      <w:r>
-        <w:t xml:space="preserve">Abstracte klasse maar alleen apart van de </w:t>
-      </w:r>
-      <w:proofErr w:type="spellStart"/>
-      <w:r>
-        <w:t>main</w:t>
-      </w:r>
-      <w:proofErr w:type="spellEnd"/>
-      <w:r>
-        <w:t xml:space="preserve"> klasse. </w:t>
-      </w:r>
-      <w:r>
-        <w:sym w:font="Wingdings" w:char="F0DF"/>
-      </w:r>
-      <w:r>
-        <w:t xml:space="preserve"> goed antwoord</w:t>
-      </w:r>
-    </w:p>
-    <w:p>
-      <w:pPr>
-        <w:pStyle w:val="Geenafstand"/>
-        <w:numPr>
-          <w:ilvl w:val="0"/>
-          <w:numId w:val="17"/>
-        </w:numPr>
-        <w:rPr>
-          <w:b/>
-          <w:bCs/>
-        </w:rPr>
-      </w:pPr>
-      <w:r>
-        <w:t xml:space="preserve">Abstract kan goed gebruikt worden met </w:t>
-      </w:r>
-      <w:proofErr w:type="spellStart"/>
-      <w:r>
-        <w:t>final</w:t>
-      </w:r>
-      <w:proofErr w:type="spellEnd"/>
-      <w:r>
-        <w:t xml:space="preserve"> variabelen.</w:t>
-      </w:r>
-    </w:p>
-    <w:p>
-      <w:pPr>
-        <w:pStyle w:val="Geenafstand"/>
-        <w:numPr>
-          <w:ilvl w:val="0"/>
-          <w:numId w:val="17"/>
-        </w:numPr>
-        <w:rPr>
-          <w:b/>
-          <w:bCs/>
-        </w:rPr>
-      </w:pPr>
-      <w:r>
-        <w:t xml:space="preserve">Het neerzetten van een vaste variabele. </w:t>
-      </w:r>
-      <w:r>
-        <w:sym w:font="Wingdings" w:char="F0DF"/>
-      </w:r>
-      <w:r>
-        <w:t xml:space="preserve"> goed antwoord</w:t>
-      </w:r>
-    </w:p>
-    <w:p>
-      <w:pPr>
-        <w:pStyle w:val="Geenafstand"/>
-        <w:numPr>
-          <w:ilvl w:val="0"/>
-          <w:numId w:val="17"/>
-        </w:numPr>
-        <w:rPr>
-          <w:b/>
-          <w:bCs/>
-        </w:rPr>
-      </w:pPr>
-      <w:r>
-        <w:t xml:space="preserve">Abstract kan goed gebruikt worden met </w:t>
-      </w:r>
-      <w:proofErr w:type="spellStart"/>
-      <w:r>
-        <w:t>static</w:t>
-      </w:r>
-      <w:proofErr w:type="spellEnd"/>
-      <w:r>
-        <w:t xml:space="preserve"> variabelen.</w:t>
-      </w:r>
-    </w:p>
-    <w:p>
-      <w:pPr>
-        <w:pStyle w:val="Geenafstand"/>
-        <w:numPr>
-          <w:ilvl w:val="0"/>
-          <w:numId w:val="17"/>
-        </w:numPr>
-        <w:rPr>
-          <w:b/>
-          <w:bCs/>
-        </w:rPr>
-      </w:pPr>
-      <w:r>
-        <w:t xml:space="preserve">Abstract kan goed gebruikt worden met superklassen. </w:t>
-      </w:r>
-      <w:r>
-        <w:sym w:font="Wingdings" w:char="F0DF"/>
-      </w:r>
-      <w:r>
-        <w:t xml:space="preserve"> goed antwoord</w:t>
-      </w:r>
-    </w:p>
-    <w:p>
-      <w:pPr>
-        <w:pStyle w:val="Geenafstand"/>
-      </w:pPr>
-    </w:p>
-    <w:p>
-      <w:pPr>
-        <w:pStyle w:val="Geenafstand"/>
-      </w:pPr>
-    </w:p>
-    <w:p>
-      <w:pPr>
-        <w:pStyle w:val="Geenafstand"/>
-      </w:pPr>
-    </w:p>
-    <w:p>
-      <w:pPr>
-        <w:pStyle w:val="Geenafstand"/>
-        <w:numPr>
-          <w:ilvl w:val="0"/>
-          <w:numId w:val="12"/>
-        </w:numPr>
-        <w:rPr>
-          <w:b/>
-          <w:bCs/>
-        </w:rPr>
-      </w:pPr>
-      <w:r>
-        <w:rPr>
-          <w:b/>
-          <w:bCs/>
-        </w:rPr>
-        <w:t>Wat wordt er geprint bij het volgende stukje code?</w:t>
-      </w:r>
-    </w:p>
-    <w:p>
-      <w:pPr>
-        <w:pStyle w:val="Geenafstand"/>
-        <w:rPr>
-          <w:b/>
-          <w:bCs/>
-        </w:rPr>
-      </w:pPr>
-    </w:p>
-    <w:p>
-      <w:pPr>
-        <w:pStyle w:val="Geenafstand"/>
-        <w:rPr>
-          <w:lang w:val="en-US"/>
-        </w:rPr>
-      </w:pPr>
-      <w:r>
-        <w:rPr>
-          <w:lang w:val="en-US"/>
-        </w:rPr>
-        <w:t xml:space="preserve">Import </w:t>
-      </w:r>
-      <w:proofErr w:type="spellStart"/>
-      <w:r>
-        <w:rPr>
-          <w:lang w:val="en-US"/>
-        </w:rPr>
-        <w:t>java.util.Calendar</w:t>
-      </w:r>
-      <w:proofErr w:type="spellEnd"/>
-      <w:r>
-        <w:rPr>
-          <w:lang w:val="en-US"/>
-        </w:rPr>
-        <w:t>;</w:t>
-      </w:r>
-    </w:p>
-    <w:p>
-      <w:pPr>
-        <w:pStyle w:val="Geenafstand"/>
-        <w:rPr>
-          <w:lang w:val="en-US"/>
-        </w:rPr>
-      </w:pPr>
-    </w:p>
-    <w:p>
-      <w:pPr>
-        <w:pStyle w:val="Geenafstand"/>
-        <w:rPr>
-          <w:lang w:val="en-US"/>
-        </w:rPr>
-      </w:pPr>
-      <w:r>
-        <w:rPr>
-          <w:lang w:val="en-US"/>
-        </w:rPr>
-        <w:t>public class time(){</w:t>
-      </w:r>
-    </w:p>
-    <w:p>
-      <w:pPr>
-        <w:pStyle w:val="Geenafstand"/>
-        <w:rPr>
-          <w:lang w:val="en-US"/>
-        </w:rPr>
-      </w:pPr>
-      <w:r>
-        <w:rPr>
-          <w:lang w:val="en-US"/>
-        </w:rPr>
-        <w:tab/>
-      </w:r>
-      <w:r>
-        <w:rPr>
-          <w:lang w:val="en-US"/>
-        </w:rPr>
-        <w:t xml:space="preserve">public static void main(String[] </w:t>
-      </w:r>
-      <w:proofErr w:type="spellStart"/>
-      <w:r>
-        <w:rPr>
-          <w:lang w:val="en-US"/>
-        </w:rPr>
-        <w:t>args</w:t>
-      </w:r>
-      <w:proofErr w:type="spellEnd"/>
-      <w:r>
-        <w:rPr>
-          <w:lang w:val="en-US"/>
-        </w:rPr>
-        <w:t>){</w:t>
-      </w:r>
-    </w:p>
-    <w:p>
-      <w:pPr>
-        <w:pStyle w:val="Geenafstand"/>
-        <w:rPr>
-          <w:lang w:val="en-US"/>
-        </w:rPr>
-      </w:pPr>
-      <w:r>
-        <w:rPr>
-          <w:lang w:val="en-US"/>
-        </w:rPr>
-        <w:tab/>
-      </w:r>
-      <w:r>
-        <w:rPr>
-          <w:lang w:val="en-US"/>
-        </w:rPr>
-        <w:tab/>
-        <w:t xml:space="preserve">Calendar c = new </w:t>
-      </w:r>
-      <w:proofErr w:type="spellStart"/>
-      <w:r>
-        <w:rPr>
-          <w:lang w:val="en-US"/>
-        </w:rPr>
-        <w:t>Calendar.getInstance</w:t>
-      </w:r>
-      <w:proofErr w:type="spellEnd"/>
-      <w:r>
-        <w:rPr>
-          <w:lang w:val="en-US"/>
-        </w:rPr>
-        <w:t>();</w:t>
-      </w:r>
-    </w:p>
-    <w:p>
-      <w:pPr>
-        <w:pStyle w:val="Geenafstand"/>
-        <w:rPr>
-          <w:lang w:val="en-US"/>
-        </w:rPr>
-      </w:pPr>
-      <w:r>
-        <w:rPr>
-          <w:lang w:val="en-US"/>
-        </w:rPr>
-        <w:tab/>
-      </w:r>
-      <w:r>
-        <w:rPr>
-          <w:lang w:val="en-US"/>
-        </w:rPr>
-        <w:tab/>
-      </w:r>
-      <w:proofErr w:type="spellStart"/>
-      <w:r>
-        <w:rPr>
-          <w:lang w:val="en-US"/>
-        </w:rPr>
-        <w:t>System.out.print</w:t>
-      </w:r>
-      <w:proofErr w:type="spellEnd"/>
-      <w:r>
-        <w:rPr>
-          <w:lang w:val="en-US"/>
-        </w:rPr>
-        <w:t>(</w:t>
-      </w:r>
-      <w:proofErr w:type="spellStart"/>
-      <w:r>
-        <w:rPr>
-          <w:lang w:val="en-US"/>
-        </w:rPr>
-        <w:t>c.getTime</w:t>
-      </w:r>
-      <w:proofErr w:type="spellEnd"/>
-      <w:r>
-        <w:rPr>
-          <w:lang w:val="en-US"/>
-        </w:rPr>
-        <w:t>());</w:t>
-      </w:r>
-    </w:p>
-    <w:p>
-      <w:pPr>
-        <w:pStyle w:val="Geenafstand"/>
-      </w:pPr>
-      <w:r>
-        <w:rPr>
-          <w:lang w:val="en-US"/>
-        </w:rPr>
-        <w:tab/>
-      </w:r>
-      <w:r>
-        <w:t>}</w:t>
-      </w:r>
-    </w:p>
-    <w:p>
-      <w:pPr>
-        <w:pStyle w:val="Geenafstand"/>
-      </w:pPr>
-      <w:r>
-        <w:t>}</w:t>
-      </w:r>
-    </w:p>
-    <w:p>
-      <w:pPr>
-        <w:pStyle w:val="Geenafstand"/>
-      </w:pPr>
-    </w:p>
-    <w:p>
-      <w:pPr>
-        <w:pStyle w:val="Geenafstand"/>
-        <w:rPr>
-          <w:b/>
-          <w:bCs/>
-        </w:rPr>
-      </w:pPr>
-      <w:r>
-        <w:rPr>
-          <w:b/>
-          <w:bCs/>
-        </w:rPr>
-        <w:t>Ga er van uit dat het vandaag vrijdag is op 14 juni 2019</w:t>
-      </w:r>
-      <w:r>
-        <w:rPr>
-          <w:b/>
-          <w:bCs/>
-        </w:rPr>
-        <w:t xml:space="preserve"> en het is 10 voor half 3 en 52 seconden.</w:t>
-      </w:r>
-    </w:p>
-    <w:p>
-      <w:pPr>
-        <w:pStyle w:val="Geenafstand"/>
-        <w:numPr>
-          <w:ilvl w:val="0"/>
-          <w:numId w:val="18"/>
-        </w:numPr>
-      </w:pPr>
-      <w:proofErr w:type="spellStart"/>
-      <w:r>
-        <w:t>Fri</w:t>
-      </w:r>
-      <w:proofErr w:type="spellEnd"/>
-      <w:r>
-        <w:t xml:space="preserve"> 14-6-2019  14:20:52</w:t>
-      </w:r>
-    </w:p>
-    <w:p>
-      <w:pPr>
-        <w:pStyle w:val="Geenafstand"/>
-        <w:numPr>
-          <w:ilvl w:val="0"/>
-          <w:numId w:val="18"/>
-        </w:numPr>
-      </w:pPr>
-      <w:proofErr w:type="spellStart"/>
-      <w:r>
-        <w:t>Fri</w:t>
-      </w:r>
-      <w:proofErr w:type="spellEnd"/>
-      <w:r>
-        <w:t xml:space="preserve"> 6-14-2019  14:20:52  CEST</w:t>
-      </w:r>
-    </w:p>
-    <w:p>
-      <w:pPr>
-        <w:pStyle w:val="Geenafstand"/>
-        <w:numPr>
-          <w:ilvl w:val="0"/>
-          <w:numId w:val="18"/>
-        </w:numPr>
-      </w:pPr>
-      <w:proofErr w:type="spellStart"/>
-      <w:r>
-        <w:t>Fri</w:t>
-      </w:r>
-      <w:proofErr w:type="spellEnd"/>
-      <w:r>
-        <w:t xml:space="preserve">  Jun  14  2019  14:20:52</w:t>
-      </w:r>
-    </w:p>
-    <w:p>
-      <w:pPr>
-        <w:pStyle w:val="Geenafstand"/>
-        <w:numPr>
-          <w:ilvl w:val="0"/>
-          <w:numId w:val="18"/>
-        </w:numPr>
-      </w:pPr>
-      <w:proofErr w:type="spellStart"/>
-      <w:r>
-        <w:t>Fri</w:t>
-      </w:r>
-      <w:proofErr w:type="spellEnd"/>
-      <w:r>
-        <w:t xml:space="preserve">  Jun  14  14:20:52  CEST  2019 </w:t>
-      </w:r>
-      <w:r>
-        <w:sym w:font="Wingdings" w:char="F0DF"/>
-      </w:r>
-      <w:r>
-        <w:t xml:space="preserve"> goede antwoord.</w:t>
-      </w:r>
-    </w:p>
-    <w:p>
-      <w:r>
-        <w:br w:type="page"/>
-      </w:r>
-    </w:p>
-    <w:p>
-      <w:pPr>
-        <w:pStyle w:val="Geenafstand"/>
-      </w:pPr>
-      <w:proofErr w:type="spellStart"/>
-      <w:r>
-        <w:rPr>
-          <w:b/>
-          <w:bCs/>
-        </w:rPr>
-        <w:t>Toetsvragen</w:t>
-      </w:r>
-      <w:proofErr w:type="spellEnd"/>
-      <w:r>
-        <w:rPr>
-          <w:b/>
-          <w:bCs/>
-        </w:rPr>
-        <w:t xml:space="preserve"> H14</w:t>
-      </w:r>
+        <w:pStyle w:val="Geenafstand"/>
+        <w:numPr>
+          <w:ilvl w:val="0"/>
+          <w:numId w:val="21"/>
+        </w:numPr>
+      </w:pPr>
+      <w:r>
+        <w:t xml:space="preserve">Je moet alle methods overschrijven als je een interface implementeert. </w:t>
+      </w:r>
+    </w:p>
+    <w:p>
+      <w:pPr>
+        <w:pStyle w:val="Geenafstand"/>
+        <w:numPr>
+          <w:ilvl w:val="0"/>
+          <w:numId w:val="21"/>
+        </w:numPr>
+      </w:pPr>
+      <w:r>
+        <w:t>Je kan meerde interfaces implementeren.</w:t>
+      </w:r>
+      <w:r>
+        <w:br/>
+      </w:r>
+      <w:r>
+        <w:br/>
+      </w:r>
+    </w:p>
+    <w:p>
+      <w:pPr>
+        <w:pStyle w:val="Geenafstand"/>
+        <w:numPr>
+          <w:ilvl w:val="0"/>
+          <w:numId w:val="6"/>
+        </w:numPr>
+      </w:pPr>
+      <w:r>
+        <w:rPr>
+          <w:b/>
+          <w:bCs/>
+        </w:rPr>
+        <w:t>Welke stelling is waar</w:t>
+      </w:r>
+    </w:p>
+    <w:p>
+      <w:pPr>
+        <w:pStyle w:val="Geenafstand"/>
+        <w:numPr>
+          <w:ilvl w:val="0"/>
+          <w:numId w:val="22"/>
+        </w:numPr>
+      </w:pPr>
+      <w:r>
+        <w:t xml:space="preserve">Je kan maar per klasse een andere klasse overerven via extends. </w:t>
+      </w:r>
+      <w:r>
+        <w:sym w:font="Wingdings" w:char="F0E0"/>
+      </w:r>
+      <w:r>
+        <w:t xml:space="preserve"> goede antwoord</w:t>
+      </w:r>
+      <w:bookmarkStart w:id="0" w:name="_GoBack"/>
+      <w:bookmarkEnd w:id="0"/>
+    </w:p>
+    <w:p>
+      <w:pPr>
+        <w:pStyle w:val="Geenafstand"/>
+        <w:numPr>
+          <w:ilvl w:val="0"/>
+          <w:numId w:val="22"/>
+        </w:numPr>
+      </w:pPr>
+      <w:r>
+        <w:t>Je kan per klasse maar een interface implementeren</w:t>
+      </w:r>
+    </w:p>
+    <w:p>
+      <w:pPr>
+        <w:pStyle w:val="Geenafstand"/>
+        <w:ind w:left="1080"/>
+      </w:pPr>
     </w:p>
     <w:sectPr>
       <w:pgSz w:w="12240" w:h="15840"/>
@@ -2801,6 +2479,95 @@
 <file path=word/numbering.xml><?xml version="1.0" encoding="utf-8"?>
 <w:numbering xmlns:wpc="http://schemas.microsoft.com/office/word/2010/wordprocessingCanvas" xmlns:cx="http://schemas.microsoft.com/office/drawing/2014/chartex" xmlns:cx1="http://schemas.microsoft.com/office/drawing/2015/9/8/chartex" xmlns:cx2="http://schemas.microsoft.com/office/drawing/2015/10/21/chartex" xmlns:cx3="http://schemas.microsoft.com/office/drawing/2016/5/9/chartex" xmlns:cx4="http://schemas.microsoft.com/office/drawing/2016/5/10/chartex" xmlns:cx5="http://schemas.microsoft.com/office/drawing/2016/5/11/chartex" xmlns:cx6="http://schemas.microsoft.com/office/drawing/2016/5/12/chartex" xmlns:cx7="http://schemas.microsoft.com/office/drawing/2016/5/13/chartex" xmlns:cx8="http://schemas.microsoft.com/office/drawing/2016/5/14/chartex" xmlns:mc="http://schemas.openxmlformats.org/markup-compatibility/2006" xmlns:aink="http://schemas.microsoft.com/office/drawing/2016/ink" xmlns:am3d="http://schemas.microsoft.com/office/drawing/2017/model3d" xmlns:o="urn:schemas-microsoft-com:office:office" xmlns:r="http://schemas.openxmlformats.org/officeDocument/2006/relationships" xmlns:m="http://schemas.openxmlformats.org/officeDocument/2006/math" xmlns:v="urn:schemas-microsoft-com:vml" xmlns:wp14="http://schemas.microsoft.com/office/word/2010/wordprocessingDrawing" xmlns:wp="http://schemas.openxmlformats.org/drawingml/2006/wordprocessingDrawing" xmlns:w10="urn:schemas-microsoft-com:office:word" xmlns:w="http://schemas.openxmlformats.org/wordprocessingml/2006/main" xmlns:w14="http://schemas.microsoft.com/office/word/2010/wordml" xmlns:w15="http://schemas.microsoft.com/office/word/2012/wordml" xmlns:w16cid="http://schemas.microsoft.com/office/word/2016/wordml/cid" xmlns:w16se="http://schemas.microsoft.com/office/word/2015/wordml/symex" xmlns:wpg="http://schemas.microsoft.com/office/word/2010/wordprocessingGroup" xmlns:wpi="http://schemas.microsoft.com/office/word/2010/wordprocessingInk" xmlns:wne="http://schemas.microsoft.com/office/word/2006/wordml" xmlns:wps="http://schemas.microsoft.com/office/word/2010/wordprocessingShape" mc:Ignorable="w14 w15 w16se w16cid wp14">
   <w:abstractNum w:abstractNumId="0" w15:restartNumberingAfterBreak="0">
+    <w:nsid w:val="02A115F4"/>
+    <w:multiLevelType w:val="hybridMultilevel"/>
+    <w:tmpl w:val="E19478B8"/>
+    <w:lvl w:ilvl="0" w:tplc="0413000F">
+      <w:start w:val="1"/>
+      <w:numFmt w:val="decimal"/>
+      <w:lvlText w:val="%1."/>
+      <w:lvlJc w:val="left"/>
+      <w:pPr>
+        <w:ind w:left="720" w:hanging="360"/>
+      </w:pPr>
+      <w:rPr>
+        <w:rFonts w:hint="default"/>
+      </w:rPr>
+    </w:lvl>
+    <w:lvl w:ilvl="1" w:tplc="04130019" w:tentative="1">
+      <w:start w:val="1"/>
+      <w:numFmt w:val="lowerLetter"/>
+      <w:lvlText w:val="%2."/>
+      <w:lvlJc w:val="left"/>
+      <w:pPr>
+        <w:ind w:left="1440" w:hanging="360"/>
+      </w:pPr>
+    </w:lvl>
+    <w:lvl w:ilvl="2" w:tplc="0413001B" w:tentative="1">
+      <w:start w:val="1"/>
+      <w:numFmt w:val="lowerRoman"/>
+      <w:lvlText w:val="%3."/>
+      <w:lvlJc w:val="right"/>
+      <w:pPr>
+        <w:ind w:left="2160" w:hanging="180"/>
+      </w:pPr>
+    </w:lvl>
+    <w:lvl w:ilvl="3" w:tplc="0413000F" w:tentative="1">
+      <w:start w:val="1"/>
+      <w:numFmt w:val="decimal"/>
+      <w:lvlText w:val="%4."/>
+      <w:lvlJc w:val="left"/>
+      <w:pPr>
+        <w:ind w:left="2880" w:hanging="360"/>
+      </w:pPr>
+    </w:lvl>
+    <w:lvl w:ilvl="4" w:tplc="04130019" w:tentative="1">
+      <w:start w:val="1"/>
+      <w:numFmt w:val="lowerLetter"/>
+      <w:lvlText w:val="%5."/>
+      <w:lvlJc w:val="left"/>
+      <w:pPr>
+        <w:ind w:left="3600" w:hanging="360"/>
+      </w:pPr>
+    </w:lvl>
+    <w:lvl w:ilvl="5" w:tplc="0413001B" w:tentative="1">
+      <w:start w:val="1"/>
+      <w:numFmt w:val="lowerRoman"/>
+      <w:lvlText w:val="%6."/>
+      <w:lvlJc w:val="right"/>
+      <w:pPr>
+        <w:ind w:left="4320" w:hanging="180"/>
+      </w:pPr>
+    </w:lvl>
+    <w:lvl w:ilvl="6" w:tplc="0413000F" w:tentative="1">
+      <w:start w:val="1"/>
+      <w:numFmt w:val="decimal"/>
+      <w:lvlText w:val="%7."/>
+      <w:lvlJc w:val="left"/>
+      <w:pPr>
+        <w:ind w:left="5040" w:hanging="360"/>
+      </w:pPr>
+    </w:lvl>
+    <w:lvl w:ilvl="7" w:tplc="04130019" w:tentative="1">
+      <w:start w:val="1"/>
+      <w:numFmt w:val="lowerLetter"/>
+      <w:lvlText w:val="%8."/>
+      <w:lvlJc w:val="left"/>
+      <w:pPr>
+        <w:ind w:left="5760" w:hanging="360"/>
+      </w:pPr>
+    </w:lvl>
+    <w:lvl w:ilvl="8" w:tplc="0413001B" w:tentative="1">
+      <w:start w:val="1"/>
+      <w:numFmt w:val="lowerRoman"/>
+      <w:lvlText w:val="%9."/>
+      <w:lvlJc w:val="right"/>
+      <w:pPr>
+        <w:ind w:left="6480" w:hanging="180"/>
+      </w:pPr>
+    </w:lvl>
+  </w:abstractNum>
+  <w:abstractNum w:abstractNumId="1" w15:restartNumberingAfterBreak="0">
     <w:nsid w:val="07853B1B"/>
     <w:multiLevelType w:val="hybridMultilevel"/>
     <w:tmpl w:val="8A464BB0"/>
@@ -2886,7 +2653,7 @@
       </w:pPr>
     </w:lvl>
   </w:abstractNum>
-  <w:abstractNum w:abstractNumId="1" w15:restartNumberingAfterBreak="0">
+  <w:abstractNum w:abstractNumId="2" w15:restartNumberingAfterBreak="0">
     <w:nsid w:val="0905444B"/>
     <w:multiLevelType w:val="hybridMultilevel"/>
     <w:tmpl w:val="446E87AA"/>
@@ -2975,7 +2742,7 @@
       </w:pPr>
     </w:lvl>
   </w:abstractNum>
-  <w:abstractNum w:abstractNumId="2" w15:restartNumberingAfterBreak="0">
+  <w:abstractNum w:abstractNumId="3" w15:restartNumberingAfterBreak="0">
     <w:nsid w:val="099F5B8B"/>
     <w:multiLevelType w:val="hybridMultilevel"/>
     <w:tmpl w:val="2ACE7DD0"/>
@@ -3065,7 +2832,7 @@
       </w:pPr>
     </w:lvl>
   </w:abstractNum>
-  <w:abstractNum w:abstractNumId="3" w15:restartNumberingAfterBreak="0">
+  <w:abstractNum w:abstractNumId="4" w15:restartNumberingAfterBreak="0">
     <w:nsid w:val="0B377052"/>
     <w:multiLevelType w:val="hybridMultilevel"/>
     <w:tmpl w:val="A6D85C1C"/>
@@ -3154,7 +2921,7 @@
       </w:pPr>
     </w:lvl>
   </w:abstractNum>
-  <w:abstractNum w:abstractNumId="4" w15:restartNumberingAfterBreak="0">
+  <w:abstractNum w:abstractNumId="5" w15:restartNumberingAfterBreak="0">
     <w:nsid w:val="0E55041C"/>
     <w:multiLevelType w:val="hybridMultilevel"/>
     <w:tmpl w:val="F9FCC404"/>
@@ -3243,7 +3010,96 @@
       </w:pPr>
     </w:lvl>
   </w:abstractNum>
-  <w:abstractNum w:abstractNumId="5" w15:restartNumberingAfterBreak="0">
+  <w:abstractNum w:abstractNumId="6" w15:restartNumberingAfterBreak="0">
+    <w:nsid w:val="10EE3340"/>
+    <w:multiLevelType w:val="hybridMultilevel"/>
+    <w:tmpl w:val="10DAF16E"/>
+    <w:lvl w:ilvl="0" w:tplc="7A3E2D24">
+      <w:start w:val="1"/>
+      <w:numFmt w:val="lowerLetter"/>
+      <w:lvlText w:val="%1."/>
+      <w:lvlJc w:val="left"/>
+      <w:pPr>
+        <w:ind w:left="1080" w:hanging="360"/>
+      </w:pPr>
+      <w:rPr>
+        <w:rFonts w:hint="default"/>
+      </w:rPr>
+    </w:lvl>
+    <w:lvl w:ilvl="1" w:tplc="04130019" w:tentative="1">
+      <w:start w:val="1"/>
+      <w:numFmt w:val="lowerLetter"/>
+      <w:lvlText w:val="%2."/>
+      <w:lvlJc w:val="left"/>
+      <w:pPr>
+        <w:ind w:left="1800" w:hanging="360"/>
+      </w:pPr>
+    </w:lvl>
+    <w:lvl w:ilvl="2" w:tplc="0413001B" w:tentative="1">
+      <w:start w:val="1"/>
+      <w:numFmt w:val="lowerRoman"/>
+      <w:lvlText w:val="%3."/>
+      <w:lvlJc w:val="right"/>
+      <w:pPr>
+        <w:ind w:left="2520" w:hanging="180"/>
+      </w:pPr>
+    </w:lvl>
+    <w:lvl w:ilvl="3" w:tplc="0413000F" w:tentative="1">
+      <w:start w:val="1"/>
+      <w:numFmt w:val="decimal"/>
+      <w:lvlText w:val="%4."/>
+      <w:lvlJc w:val="left"/>
+      <w:pPr>
+        <w:ind w:left="3240" w:hanging="360"/>
+      </w:pPr>
+    </w:lvl>
+    <w:lvl w:ilvl="4" w:tplc="04130019" w:tentative="1">
+      <w:start w:val="1"/>
+      <w:numFmt w:val="lowerLetter"/>
+      <w:lvlText w:val="%5."/>
+      <w:lvlJc w:val="left"/>
+      <w:pPr>
+        <w:ind w:left="3960" w:hanging="360"/>
+      </w:pPr>
+    </w:lvl>
+    <w:lvl w:ilvl="5" w:tplc="0413001B" w:tentative="1">
+      <w:start w:val="1"/>
+      <w:numFmt w:val="lowerRoman"/>
+      <w:lvlText w:val="%6."/>
+      <w:lvlJc w:val="right"/>
+      <w:pPr>
+        <w:ind w:left="4680" w:hanging="180"/>
+      </w:pPr>
+    </w:lvl>
+    <w:lvl w:ilvl="6" w:tplc="0413000F" w:tentative="1">
+      <w:start w:val="1"/>
+      <w:numFmt w:val="decimal"/>
+      <w:lvlText w:val="%7."/>
+      <w:lvlJc w:val="left"/>
+      <w:pPr>
+        <w:ind w:left="5400" w:hanging="360"/>
+      </w:pPr>
+    </w:lvl>
+    <w:lvl w:ilvl="7" w:tplc="04130019" w:tentative="1">
+      <w:start w:val="1"/>
+      <w:numFmt w:val="lowerLetter"/>
+      <w:lvlText w:val="%8."/>
+      <w:lvlJc w:val="left"/>
+      <w:pPr>
+        <w:ind w:left="6120" w:hanging="360"/>
+      </w:pPr>
+    </w:lvl>
+    <w:lvl w:ilvl="8" w:tplc="0413001B" w:tentative="1">
+      <w:start w:val="1"/>
+      <w:numFmt w:val="lowerRoman"/>
+      <w:lvlText w:val="%9."/>
+      <w:lvlJc w:val="right"/>
+      <w:pPr>
+        <w:ind w:left="6840" w:hanging="180"/>
+      </w:pPr>
+    </w:lvl>
+  </w:abstractNum>
+  <w:abstractNum w:abstractNumId="7" w15:restartNumberingAfterBreak="0">
     <w:nsid w:val="18467C35"/>
     <w:multiLevelType w:val="hybridMultilevel"/>
     <w:tmpl w:val="192E80F8"/>
@@ -3333,7 +3189,96 @@
       </w:pPr>
     </w:lvl>
   </w:abstractNum>
-  <w:abstractNum w:abstractNumId="6" w15:restartNumberingAfterBreak="0">
+  <w:abstractNum w:abstractNumId="8" w15:restartNumberingAfterBreak="0">
+    <w:nsid w:val="1C7B44F3"/>
+    <w:multiLevelType w:val="hybridMultilevel"/>
+    <w:tmpl w:val="750A5B7E"/>
+    <w:lvl w:ilvl="0" w:tplc="04130019">
+      <w:start w:val="1"/>
+      <w:numFmt w:val="lowerLetter"/>
+      <w:lvlText w:val="%1."/>
+      <w:lvlJc w:val="left"/>
+      <w:pPr>
+        <w:ind w:left="720" w:hanging="360"/>
+      </w:pPr>
+      <w:rPr>
+        <w:rFonts w:hint="default"/>
+      </w:rPr>
+    </w:lvl>
+    <w:lvl w:ilvl="1" w:tplc="04130019" w:tentative="1">
+      <w:start w:val="1"/>
+      <w:numFmt w:val="lowerLetter"/>
+      <w:lvlText w:val="%2."/>
+      <w:lvlJc w:val="left"/>
+      <w:pPr>
+        <w:ind w:left="1440" w:hanging="360"/>
+      </w:pPr>
+    </w:lvl>
+    <w:lvl w:ilvl="2" w:tplc="0413001B" w:tentative="1">
+      <w:start w:val="1"/>
+      <w:numFmt w:val="lowerRoman"/>
+      <w:lvlText w:val="%3."/>
+      <w:lvlJc w:val="right"/>
+      <w:pPr>
+        <w:ind w:left="2160" w:hanging="180"/>
+      </w:pPr>
+    </w:lvl>
+    <w:lvl w:ilvl="3" w:tplc="0413000F" w:tentative="1">
+      <w:start w:val="1"/>
+      <w:numFmt w:val="decimal"/>
+      <w:lvlText w:val="%4."/>
+      <w:lvlJc w:val="left"/>
+      <w:pPr>
+        <w:ind w:left="2880" w:hanging="360"/>
+      </w:pPr>
+    </w:lvl>
+    <w:lvl w:ilvl="4" w:tplc="04130019" w:tentative="1">
+      <w:start w:val="1"/>
+      <w:numFmt w:val="lowerLetter"/>
+      <w:lvlText w:val="%5."/>
+      <w:lvlJc w:val="left"/>
+      <w:pPr>
+        <w:ind w:left="3600" w:hanging="360"/>
+      </w:pPr>
+    </w:lvl>
+    <w:lvl w:ilvl="5" w:tplc="0413001B" w:tentative="1">
+      <w:start w:val="1"/>
+      <w:numFmt w:val="lowerRoman"/>
+      <w:lvlText w:val="%6."/>
+      <w:lvlJc w:val="right"/>
+      <w:pPr>
+        <w:ind w:left="4320" w:hanging="180"/>
+      </w:pPr>
+    </w:lvl>
+    <w:lvl w:ilvl="6" w:tplc="0413000F" w:tentative="1">
+      <w:start w:val="1"/>
+      <w:numFmt w:val="decimal"/>
+      <w:lvlText w:val="%7."/>
+      <w:lvlJc w:val="left"/>
+      <w:pPr>
+        <w:ind w:left="5040" w:hanging="360"/>
+      </w:pPr>
+    </w:lvl>
+    <w:lvl w:ilvl="7" w:tplc="04130019" w:tentative="1">
+      <w:start w:val="1"/>
+      <w:numFmt w:val="lowerLetter"/>
+      <w:lvlText w:val="%8."/>
+      <w:lvlJc w:val="left"/>
+      <w:pPr>
+        <w:ind w:left="5760" w:hanging="360"/>
+      </w:pPr>
+    </w:lvl>
+    <w:lvl w:ilvl="8" w:tplc="0413001B" w:tentative="1">
+      <w:start w:val="1"/>
+      <w:numFmt w:val="lowerRoman"/>
+      <w:lvlText w:val="%9."/>
+      <w:lvlJc w:val="right"/>
+      <w:pPr>
+        <w:ind w:left="6480" w:hanging="180"/>
+      </w:pPr>
+    </w:lvl>
+  </w:abstractNum>
+  <w:abstractNum w:abstractNumId="9" w15:restartNumberingAfterBreak="0">
     <w:nsid w:val="28D828F2"/>
     <w:multiLevelType w:val="hybridMultilevel"/>
     <w:tmpl w:val="4D1E0668"/>
@@ -3422,7 +3367,7 @@
       </w:pPr>
     </w:lvl>
   </w:abstractNum>
-  <w:abstractNum w:abstractNumId="7" w15:restartNumberingAfterBreak="0">
+  <w:abstractNum w:abstractNumId="10" w15:restartNumberingAfterBreak="0">
     <w:nsid w:val="2A570E61"/>
     <w:multiLevelType w:val="hybridMultilevel"/>
     <w:tmpl w:val="A8C4D572"/>
@@ -3511,7 +3456,7 @@
       </w:pPr>
     </w:lvl>
   </w:abstractNum>
-  <w:abstractNum w:abstractNumId="8" w15:restartNumberingAfterBreak="0">
+  <w:abstractNum w:abstractNumId="11" w15:restartNumberingAfterBreak="0">
     <w:nsid w:val="2B6320A0"/>
     <w:multiLevelType w:val="hybridMultilevel"/>
     <w:tmpl w:val="3DEE65AA"/>
@@ -3600,7 +3545,7 @@
       </w:pPr>
     </w:lvl>
   </w:abstractNum>
-  <w:abstractNum w:abstractNumId="9" w15:restartNumberingAfterBreak="0">
+  <w:abstractNum w:abstractNumId="12" w15:restartNumberingAfterBreak="0">
     <w:nsid w:val="2DCB76AC"/>
     <w:multiLevelType w:val="hybridMultilevel"/>
     <w:tmpl w:val="B5B09B88"/>
@@ -3689,7 +3634,7 @@
       </w:pPr>
     </w:lvl>
   </w:abstractNum>
-  <w:abstractNum w:abstractNumId="10" w15:restartNumberingAfterBreak="0">
+  <w:abstractNum w:abstractNumId="13" w15:restartNumberingAfterBreak="0">
     <w:nsid w:val="2E286981"/>
     <w:multiLevelType w:val="hybridMultilevel"/>
     <w:tmpl w:val="B6267E7C"/>
@@ -3778,7 +3723,7 @@
       </w:pPr>
     </w:lvl>
   </w:abstractNum>
-  <w:abstractNum w:abstractNumId="11" w15:restartNumberingAfterBreak="0">
+  <w:abstractNum w:abstractNumId="14" w15:restartNumberingAfterBreak="0">
     <w:nsid w:val="3C9306F3"/>
     <w:multiLevelType w:val="hybridMultilevel"/>
     <w:tmpl w:val="22486BD4"/>
@@ -3867,7 +3812,7 @@
       </w:pPr>
     </w:lvl>
   </w:abstractNum>
-  <w:abstractNum w:abstractNumId="12" w15:restartNumberingAfterBreak="0">
+  <w:abstractNum w:abstractNumId="15" w15:restartNumberingAfterBreak="0">
     <w:nsid w:val="40497790"/>
     <w:multiLevelType w:val="hybridMultilevel"/>
     <w:tmpl w:val="B4ACC8C6"/>
@@ -3979,7 +3924,7 @@
       </w:rPr>
     </w:lvl>
   </w:abstractNum>
-  <w:abstractNum w:abstractNumId="13" w15:restartNumberingAfterBreak="0">
+  <w:abstractNum w:abstractNumId="16" w15:restartNumberingAfterBreak="0">
     <w:nsid w:val="450053C3"/>
     <w:multiLevelType w:val="hybridMultilevel"/>
     <w:tmpl w:val="862A86A0"/>
@@ -4068,7 +4013,7 @@
       </w:pPr>
     </w:lvl>
   </w:abstractNum>
-  <w:abstractNum w:abstractNumId="14" w15:restartNumberingAfterBreak="0">
+  <w:abstractNum w:abstractNumId="17" w15:restartNumberingAfterBreak="0">
     <w:nsid w:val="4F972221"/>
     <w:multiLevelType w:val="hybridMultilevel"/>
     <w:tmpl w:val="7212A60C"/>
@@ -4157,7 +4102,7 @@
       </w:pPr>
     </w:lvl>
   </w:abstractNum>
-  <w:abstractNum w:abstractNumId="15" w15:restartNumberingAfterBreak="0">
+  <w:abstractNum w:abstractNumId="18" w15:restartNumberingAfterBreak="0">
     <w:nsid w:val="55D228E9"/>
     <w:multiLevelType w:val="hybridMultilevel"/>
     <w:tmpl w:val="3C3AD448"/>
@@ -4246,7 +4191,7 @@
       </w:pPr>
     </w:lvl>
   </w:abstractNum>
-  <w:abstractNum w:abstractNumId="16" w15:restartNumberingAfterBreak="0">
+  <w:abstractNum w:abstractNumId="19" w15:restartNumberingAfterBreak="0">
     <w:nsid w:val="5BF34CB6"/>
     <w:multiLevelType w:val="hybridMultilevel"/>
     <w:tmpl w:val="B90ED974"/>
@@ -4335,7 +4280,96 @@
       </w:pPr>
     </w:lvl>
   </w:abstractNum>
-  <w:abstractNum w:abstractNumId="17" w15:restartNumberingAfterBreak="0">
+  <w:abstractNum w:abstractNumId="20" w15:restartNumberingAfterBreak="0">
+    <w:nsid w:val="5DBF2319"/>
+    <w:multiLevelType w:val="hybridMultilevel"/>
+    <w:tmpl w:val="3B3E1CC8"/>
+    <w:lvl w:ilvl="0" w:tplc="04130019">
+      <w:start w:val="1"/>
+      <w:numFmt w:val="lowerLetter"/>
+      <w:lvlText w:val="%1."/>
+      <w:lvlJc w:val="left"/>
+      <w:pPr>
+        <w:ind w:left="720" w:hanging="360"/>
+      </w:pPr>
+      <w:rPr>
+        <w:rFonts w:hint="default"/>
+      </w:rPr>
+    </w:lvl>
+    <w:lvl w:ilvl="1" w:tplc="04130019" w:tentative="1">
+      <w:start w:val="1"/>
+      <w:numFmt w:val="lowerLetter"/>
+      <w:lvlText w:val="%2."/>
+      <w:lvlJc w:val="left"/>
+      <w:pPr>
+        <w:ind w:left="1440" w:hanging="360"/>
+      </w:pPr>
+    </w:lvl>
+    <w:lvl w:ilvl="2" w:tplc="0413001B" w:tentative="1">
+      <w:start w:val="1"/>
+      <w:numFmt w:val="lowerRoman"/>
+      <w:lvlText w:val="%3."/>
+      <w:lvlJc w:val="right"/>
+      <w:pPr>
+        <w:ind w:left="2160" w:hanging="180"/>
+      </w:pPr>
+    </w:lvl>
+    <w:lvl w:ilvl="3" w:tplc="0413000F" w:tentative="1">
+      <w:start w:val="1"/>
+      <w:numFmt w:val="decimal"/>
+      <w:lvlText w:val="%4."/>
+      <w:lvlJc w:val="left"/>
+      <w:pPr>
+        <w:ind w:left="2880" w:hanging="360"/>
+      </w:pPr>
+    </w:lvl>
+    <w:lvl w:ilvl="4" w:tplc="04130019" w:tentative="1">
+      <w:start w:val="1"/>
+      <w:numFmt w:val="lowerLetter"/>
+      <w:lvlText w:val="%5."/>
+      <w:lvlJc w:val="left"/>
+      <w:pPr>
+        <w:ind w:left="3600" w:hanging="360"/>
+      </w:pPr>
+    </w:lvl>
+    <w:lvl w:ilvl="5" w:tplc="0413001B" w:tentative="1">
+      <w:start w:val="1"/>
+      <w:numFmt w:val="lowerRoman"/>
+      <w:lvlText w:val="%6."/>
+      <w:lvlJc w:val="right"/>
+      <w:pPr>
+        <w:ind w:left="4320" w:hanging="180"/>
+      </w:pPr>
+    </w:lvl>
+    <w:lvl w:ilvl="6" w:tplc="0413000F" w:tentative="1">
+      <w:start w:val="1"/>
+      <w:numFmt w:val="decimal"/>
+      <w:lvlText w:val="%7."/>
+      <w:lvlJc w:val="left"/>
+      <w:pPr>
+        <w:ind w:left="5040" w:hanging="360"/>
+      </w:pPr>
+    </w:lvl>
+    <w:lvl w:ilvl="7" w:tplc="04130019" w:tentative="1">
+      <w:start w:val="1"/>
+      <w:numFmt w:val="lowerLetter"/>
+      <w:lvlText w:val="%8."/>
+      <w:lvlJc w:val="left"/>
+      <w:pPr>
+        <w:ind w:left="5760" w:hanging="360"/>
+      </w:pPr>
+    </w:lvl>
+    <w:lvl w:ilvl="8" w:tplc="0413001B" w:tentative="1">
+      <w:start w:val="1"/>
+      <w:numFmt w:val="lowerRoman"/>
+      <w:lvlText w:val="%9."/>
+      <w:lvlJc w:val="right"/>
+      <w:pPr>
+        <w:ind w:left="6480" w:hanging="180"/>
+      </w:pPr>
+    </w:lvl>
+  </w:abstractNum>
+  <w:abstractNum w:abstractNumId="21" w15:restartNumberingAfterBreak="0">
     <w:nsid w:val="705B3493"/>
     <w:multiLevelType w:val="hybridMultilevel"/>
     <w:tmpl w:val="4D1E0668"/>
@@ -4425,58 +4459,70 @@
     </w:lvl>
   </w:abstractNum>
   <w:num w:numId="1">
+    <w:abstractNumId w:val="15"/>
+  </w:num>
+  <w:num w:numId="2">
     <w:abstractNumId w:val="12"/>
   </w:num>
-  <w:num w:numId="2">
+  <w:num w:numId="3">
+    <w:abstractNumId w:val="13"/>
+  </w:num>
+  <w:num w:numId="4">
     <w:abstractNumId w:val="9"/>
   </w:num>
-  <w:num w:numId="3">
+  <w:num w:numId="5">
+    <w:abstractNumId w:val="1"/>
+  </w:num>
+  <w:num w:numId="6">
+    <w:abstractNumId w:val="7"/>
+  </w:num>
+  <w:num w:numId="7">
+    <w:abstractNumId w:val="17"/>
+  </w:num>
+  <w:num w:numId="8">
     <w:abstractNumId w:val="10"/>
   </w:num>
-  <w:num w:numId="4">
-    <w:abstractNumId w:val="6"/>
+  <w:num w:numId="9">
+    <w:abstractNumId w:val="21"/>
   </w:num>
-  <w:num w:numId="5">
+  <w:num w:numId="10">
+    <w:abstractNumId w:val="16"/>
+  </w:num>
+  <w:num w:numId="11">
+    <w:abstractNumId w:val="11"/>
+  </w:num>
+  <w:num w:numId="12">
+    <w:abstractNumId w:val="2"/>
+  </w:num>
+  <w:num w:numId="13">
+    <w:abstractNumId w:val="18"/>
+  </w:num>
+  <w:num w:numId="14">
+    <w:abstractNumId w:val="14"/>
+  </w:num>
+  <w:num w:numId="15">
+    <w:abstractNumId w:val="4"/>
+  </w:num>
+  <w:num w:numId="16">
+    <w:abstractNumId w:val="19"/>
+  </w:num>
+  <w:num w:numId="17">
+    <w:abstractNumId w:val="3"/>
+  </w:num>
+  <w:num w:numId="18">
+    <w:abstractNumId w:val="5"/>
+  </w:num>
+  <w:num w:numId="19">
     <w:abstractNumId w:val="0"/>
   </w:num>
-  <w:num w:numId="6">
-    <w:abstractNumId w:val="5"/>
+  <w:num w:numId="20">
+    <w:abstractNumId w:val="20"/>
   </w:num>
-  <w:num w:numId="7">
-    <w:abstractNumId w:val="14"/>
-  </w:num>
-  <w:num w:numId="8">
-    <w:abstractNumId w:val="7"/>
-  </w:num>
-  <w:num w:numId="9">
-    <w:abstractNumId w:val="17"/>
-  </w:num>
-  <w:num w:numId="10">
-    <w:abstractNumId w:val="13"/>
-  </w:num>
-  <w:num w:numId="11">
+  <w:num w:numId="21">
     <w:abstractNumId w:val="8"/>
   </w:num>
-  <w:num w:numId="12">
-    <w:abstractNumId w:val="1"/>
-  </w:num>
-  <w:num w:numId="13">
-    <w:abstractNumId w:val="15"/>
-  </w:num>
-  <w:num w:numId="14">
-    <w:abstractNumId w:val="11"/>
-  </w:num>
-  <w:num w:numId="15">
-    <w:abstractNumId w:val="3"/>
-  </w:num>
-  <w:num w:numId="16">
-    <w:abstractNumId w:val="16"/>
-  </w:num>
-  <w:num w:numId="17">
-    <w:abstractNumId w:val="2"/>
-  </w:num>
-  <w:num w:numId="18">
-    <w:abstractNumId w:val="4"/>
+  <w:num w:numId="22">
+    <w:abstractNumId w:val="6"/>
   </w:num>
 </w:numbering>
 </file>

</xml_diff>